<commit_message>
Updated UML and ICD
</commit_message>
<xml_diff>
--- a/doc/ADE-UMA-ICDv1.7.docx
+++ b/doc/ADE-UMA-ICDv1.7.docx
@@ -1,6 +1,6 @@
 
 <file path=word/document.xml><?xml version="1.0" encoding="utf-8"?>
-<w:document xmlns:wpc="http://schemas.microsoft.com/office/word/2010/wordprocessingCanvas" xmlns:cx="http://schemas.microsoft.com/office/drawing/2014/chartex" xmlns:cx1="http://schemas.microsoft.com/office/drawing/2015/9/8/chartex" xmlns:cx2="http://schemas.microsoft.com/office/drawing/2015/10/21/chartex" xmlns:cx3="http://schemas.microsoft.com/office/drawing/2016/5/9/chartex" xmlns:cx4="http://schemas.microsoft.com/office/drawing/2016/5/10/chartex" xmlns:cx5="http://schemas.microsoft.com/office/drawing/2016/5/11/chartex" xmlns:cx6="http://schemas.microsoft.com/office/drawing/2016/5/12/chartex" xmlns:cx7="http://schemas.microsoft.com/office/drawing/2016/5/13/chartex" xmlns:cx8="http://schemas.microsoft.com/office/drawing/2016/5/14/chartex" xmlns:mc="http://schemas.openxmlformats.org/markup-compatibility/2006" xmlns:aink="http://schemas.microsoft.com/office/drawing/2016/ink" xmlns:am3d="http://schemas.microsoft.com/office/drawing/2017/model3d" xmlns:o="urn:schemas-microsoft-com:office:office" xmlns:r="http://schemas.openxmlformats.org/officeDocument/2006/relationships" xmlns:m="http://schemas.openxmlformats.org/officeDocument/2006/math" xmlns:v="urn:schemas-microsoft-com:vml" xmlns:wp14="http://schemas.microsoft.com/office/word/2010/wordprocessingDrawing" xmlns:wp="http://schemas.openxmlformats.org/drawingml/2006/wordprocessingDrawing" xmlns:w10="urn:schemas-microsoft-com:office:word" xmlns:w="http://schemas.openxmlformats.org/wordprocessingml/2006/main" xmlns:w14="http://schemas.microsoft.com/office/word/2010/wordml" xmlns:w15="http://schemas.microsoft.com/office/word/2012/wordml" xmlns:w16cid="http://schemas.microsoft.com/office/word/2016/wordml/cid" xmlns:w16se="http://schemas.microsoft.com/office/word/2015/wordml/symex" xmlns:wpg="http://schemas.microsoft.com/office/word/2010/wordprocessingGroup" xmlns:wpi="http://schemas.microsoft.com/office/word/2010/wordprocessingInk" xmlns:wne="http://schemas.microsoft.com/office/word/2006/wordml" xmlns:wps="http://schemas.microsoft.com/office/word/2010/wordprocessingShape" mc:Ignorable="w14 w15 w16se w16cid wp14">
+<w:document xmlns:wpc="http://schemas.microsoft.com/office/word/2010/wordprocessingCanvas" xmlns:mc="http://schemas.openxmlformats.org/markup-compatibility/2006" xmlns:o="urn:schemas-microsoft-com:office:office" xmlns:r="http://schemas.openxmlformats.org/officeDocument/2006/relationships" xmlns:m="http://schemas.openxmlformats.org/officeDocument/2006/math" xmlns:v="urn:schemas-microsoft-com:vml" xmlns:wp14="http://schemas.microsoft.com/office/word/2010/wordprocessingDrawing" xmlns:wp="http://schemas.openxmlformats.org/drawingml/2006/wordprocessingDrawing" xmlns:w10="urn:schemas-microsoft-com:office:word" xmlns:w="http://schemas.openxmlformats.org/wordprocessingml/2006/main" xmlns:w14="http://schemas.microsoft.com/office/word/2010/wordml" xmlns:w15="http://schemas.microsoft.com/office/word/2012/wordml" xmlns:wpg="http://schemas.microsoft.com/office/word/2010/wordprocessingGroup" xmlns:wpi="http://schemas.microsoft.com/office/word/2010/wordprocessingInk" xmlns:wne="http://schemas.microsoft.com/office/word/2006/wordml" xmlns:wps="http://schemas.microsoft.com/office/word/2010/wordprocessingShape" mc:Ignorable="w14 w15 wp14">
   <w:body>
     <w:p>
       <w:pPr>
@@ -9,8 +9,6 @@
           <w:lang w:val="en-GB"/>
         </w:rPr>
       </w:pPr>
-      <w:bookmarkStart w:id="0" w:name="_GoBack"/>
-      <w:bookmarkEnd w:id="0"/>
       <w:r>
         <w:rPr>
           <w:lang w:val="en-GB"/>
@@ -334,18 +332,21 @@
           <w:lang w:val="en-GB"/>
         </w:rPr>
       </w:pPr>
-      <w:bookmarkStart w:id="1" w:name="_Ref2705696"/>
-      <w:r>
-        <w:rPr>
+      <w:bookmarkStart w:id="0" w:name="_Ref2705696"/>
+      <w:r>
+        <w:rPr>
+          <w:rFonts w:ascii="Times New Roman" w:hAnsi="Times New Roman"/>
+          <w:i/>
           <w:noProof/>
-          <w:lang w:val="es-ES" w:eastAsia="es-ES"/>
+          <w:sz w:val="18"/>
+          <w:lang w:val="en-US" w:eastAsia="en-US"/>
         </w:rPr>
         <w:lastRenderedPageBreak/>
         <w:drawing>
-          <wp:inline distT="0" distB="0" distL="0" distR="0" wp14:anchorId="308B18B1" wp14:editId="496918B9">
-            <wp:extent cx="6184900" cy="5270500"/>
-            <wp:effectExtent l="0" t="0" r="6350" b="6350"/>
-            <wp:docPr id="2" name="Imagen 2" descr="C:\Users\rsanchez\Documents\GitHub\ADE_Mobile-Manipulation\doc\Mobile Manipulation Class Diagram.png"/>
+          <wp:inline distT="0" distB="0" distL="0" distR="0" wp14:anchorId="7AABD292" wp14:editId="3203A567">
+            <wp:extent cx="6188710" cy="4298952"/>
+            <wp:effectExtent l="0" t="0" r="2540" b="6350"/>
+            <wp:docPr id="3" name="Imagen 3" descr="C:\Users\rsanchez\Documents\GitHub\ADE_Mobile-Manipulation\doc\Mobile Manipulation Class Diagram.png"/>
             <wp:cNvGraphicFramePr>
               <a:graphicFrameLocks xmlns:a="http://schemas.openxmlformats.org/drawingml/2006/main" noChangeAspect="1"/>
             </wp:cNvGraphicFramePr>
@@ -374,7 +375,7 @@
                   <pic:spPr bwMode="auto">
                     <a:xfrm>
                       <a:off x="0" y="0"/>
-                      <a:ext cx="6184900" cy="5270500"/>
+                      <a:ext cx="6188710" cy="4298952"/>
                     </a:xfrm>
                     <a:prstGeom prst="rect">
                       <a:avLst/>
@@ -395,7 +396,7 @@
       <w:pPr>
         <w:jc w:val="center"/>
       </w:pPr>
-      <w:bookmarkStart w:id="2" w:name="_Ref22121932"/>
+      <w:bookmarkStart w:id="1" w:name="_Ref22121932"/>
       <w:r>
         <w:rPr>
           <w:rFonts w:ascii="Times New Roman" w:hAnsi="Times New Roman"/>
@@ -445,8 +446,8 @@
         </w:rPr>
         <w:fldChar w:fldCharType="end"/>
       </w:r>
+      <w:bookmarkEnd w:id="0"/>
       <w:bookmarkEnd w:id="1"/>
-      <w:bookmarkEnd w:id="2"/>
       <w:r>
         <w:rPr>
           <w:rFonts w:ascii="Times New Roman" w:hAnsi="Times New Roman"/>
@@ -641,7 +642,6 @@
               <w:t>bool </w:t>
             </w:r>
             <w:proofErr w:type="spellStart"/>
-            <w:proofErr w:type="gramStart"/>
             <w:r>
               <w:rPr>
                 <w:rStyle w:val="spellingerror"/>
@@ -666,7 +666,6 @@
               <w:t>(</w:t>
             </w:r>
             <w:proofErr w:type="spellStart"/>
-            <w:proofErr w:type="gramEnd"/>
             <w:r>
               <w:rPr>
                 <w:rStyle w:val="spellingerror"/>
@@ -784,7 +783,6 @@
               </w:rPr>
               <w:t>bool </w:t>
             </w:r>
-            <w:proofErr w:type="gramStart"/>
             <w:r>
               <w:rPr>
                 <w:rStyle w:val="contextualspellingandgrammarerror"/>
@@ -807,7 +805,6 @@
               </w:rPr>
               <w:t>(</w:t>
             </w:r>
-            <w:proofErr w:type="gramEnd"/>
             <w:r>
               <w:rPr>
                 <w:rStyle w:val="normaltextrun"/>
@@ -914,7 +911,6 @@
               </w:rPr>
               <w:t>bool </w:t>
             </w:r>
-            <w:proofErr w:type="gramStart"/>
             <w:r>
               <w:rPr>
                 <w:rStyle w:val="contextualspellingandgrammarerror"/>
@@ -937,7 +933,6 @@
               </w:rPr>
               <w:t>(</w:t>
             </w:r>
-            <w:proofErr w:type="gramEnd"/>
             <w:r>
               <w:rPr>
                 <w:rStyle w:val="normaltextrun"/>
@@ -1148,7 +1143,6 @@
               </w:rPr>
               <w:t>bool </w:t>
             </w:r>
-            <w:proofErr w:type="gramStart"/>
             <w:r>
               <w:rPr>
                 <w:rStyle w:val="spellingerror"/>
@@ -1171,7 +1165,6 @@
               </w:rPr>
               <w:t>(</w:t>
             </w:r>
-            <w:proofErr w:type="gramEnd"/>
             <w:r>
               <w:rPr>
                 <w:rStyle w:val="spellingerror"/>
@@ -1220,18 +1213,7 @@
                 <w:szCs w:val="18"/>
                 <w:lang w:val="en-GB"/>
               </w:rPr>
-              <w:t>Mo</w:t>
-            </w:r>
-            <w:r>
-              <w:rPr>
-                <w:rStyle w:val="spellingerror"/>
-                <w:rFonts w:cs="Calibri"/>
-                <w:sz w:val="18"/>
-                <w:szCs w:val="18"/>
-                <w:lang w:val="en-GB"/>
-              </w:rPr>
-              <w:lastRenderedPageBreak/>
-              <w:t>tionCommand</w:t>
+              <w:t>MotionCommand</w:t>
             </w:r>
             <w:r>
               <w:rPr>
@@ -1327,11 +1309,9 @@
                 <w:szCs w:val="18"/>
                 <w:lang w:val="en-GB"/>
               </w:rPr>
-              <w:lastRenderedPageBreak/>
               <w:t>It provides, by reference, commands for the arm joints and the rover, according to their positions. Returns TRUE if, according to the input positions, the execution is working fine, FALSE in case something went wrong or the execution just finished (use </w:t>
             </w:r>
             <w:proofErr w:type="spellStart"/>
-            <w:proofErr w:type="gramStart"/>
             <w:r>
               <w:rPr>
                 <w:rStyle w:val="spellingerror"/>
@@ -1351,29 +1331,7 @@
                 <w:szCs w:val="18"/>
                 <w:lang w:val="en-GB"/>
               </w:rPr>
-              <w:t>(</w:t>
-            </w:r>
-            <w:proofErr w:type="gramEnd"/>
-            <w:r>
-              <w:rPr>
-                <w:rStyle w:val="normaltextrun"/>
-                <w:rFonts w:cs="Calibri"/>
-                <w:sz w:val="18"/>
-                <w:szCs w:val="18"/>
-                <w:lang w:val="en-GB"/>
-              </w:rPr>
-              <w:t xml:space="preserve">) to check). In affirmative case, </w:t>
-            </w:r>
-            <w:r>
-              <w:rPr>
-                <w:rStyle w:val="normaltextrun"/>
-                <w:rFonts w:cs="Calibri"/>
-                <w:sz w:val="18"/>
-                <w:szCs w:val="18"/>
-                <w:lang w:val="en-GB"/>
-              </w:rPr>
-              <w:lastRenderedPageBreak/>
-              <w:t>depending on the current positions the MM status will transition between EXECUTING_MOTION_PLAN, EXECUTING_ARM_</w:t>
+              <w:t>() to check). In affirmative case, depending on the current positions the MM status will transition between EXECUTING_MOTION_PLAN, EXECUTING_ARM_</w:t>
             </w:r>
             <w:proofErr w:type="gramStart"/>
             <w:r>
@@ -1443,10 +1401,8 @@
                 <w:szCs w:val="18"/>
                 <w:lang w:val="en-GB"/>
               </w:rPr>
-              <w:lastRenderedPageBreak/>
               <w:t>bool </w:t>
             </w:r>
-            <w:proofErr w:type="gramStart"/>
             <w:r>
               <w:rPr>
                 <w:rStyle w:val="normaltextrun"/>
@@ -1470,7 +1426,6 @@
               <w:t>(</w:t>
             </w:r>
             <w:proofErr w:type="spellStart"/>
-            <w:proofErr w:type="gramEnd"/>
             <w:r>
               <w:rPr>
                 <w:rStyle w:val="spellingerror"/>
@@ -1584,10 +1539,10 @@
                 <w:szCs w:val="18"/>
                 <w:lang w:val="en-GB"/>
               </w:rPr>
+              <w:lastRenderedPageBreak/>
               <w:t>bool </w:t>
             </w:r>
             <w:proofErr w:type="spellStart"/>
-            <w:proofErr w:type="gramStart"/>
             <w:r>
               <w:rPr>
                 <w:rStyle w:val="spellingerror"/>
@@ -1609,18 +1564,7 @@
                 <w:szCs w:val="18"/>
                 <w:lang w:val="en-GB"/>
               </w:rPr>
-              <w:t>(</w:t>
-            </w:r>
-            <w:proofErr w:type="gramEnd"/>
-            <w:r>
-              <w:rPr>
-                <w:rStyle w:val="normaltextrun"/>
-                <w:rFonts w:cs="Calibri"/>
-                <w:sz w:val="18"/>
-                <w:szCs w:val="18"/>
-                <w:lang w:val="en-GB"/>
-              </w:rPr>
-              <w:t>)</w:t>
+              <w:t>()</w:t>
             </w:r>
             <w:r>
               <w:rPr>
@@ -1716,7 +1660,6 @@
               </w:rPr>
               <w:t>bool </w:t>
             </w:r>
-            <w:proofErr w:type="gramStart"/>
             <w:r>
               <w:rPr>
                 <w:rStyle w:val="contextualspellingandgrammarerror"/>
@@ -1739,7 +1682,6 @@
               </w:rPr>
               <w:t>(</w:t>
             </w:r>
-            <w:proofErr w:type="gramEnd"/>
             <w:r>
               <w:rPr>
                 <w:rStyle w:val="normaltextrun"/>
@@ -1845,7 +1787,6 @@
               <w:t>void </w:t>
             </w:r>
             <w:proofErr w:type="spellStart"/>
-            <w:proofErr w:type="gramStart"/>
             <w:r>
               <w:rPr>
                 <w:rStyle w:val="spellingerror"/>
@@ -1867,18 +1808,7 @@
                 <w:szCs w:val="18"/>
                 <w:lang w:val="en-GB"/>
               </w:rPr>
-              <w:t>(</w:t>
-            </w:r>
-            <w:proofErr w:type="gramEnd"/>
-            <w:r>
-              <w:rPr>
-                <w:rStyle w:val="normaltextrun"/>
-                <w:rFonts w:cs="Calibri"/>
-                <w:sz w:val="18"/>
-                <w:szCs w:val="18"/>
-                <w:lang w:val="en-GB"/>
-              </w:rPr>
-              <w:t>)</w:t>
+              <w:t>()</w:t>
             </w:r>
             <w:r>
               <w:rPr>
@@ -1924,29 +1854,7 @@
                 <w:szCs w:val="18"/>
                 <w:lang w:val="en-GB"/>
               </w:rPr>
-              <w:t xml:space="preserve">Its functioning depends on the type of error that is existing. For example, in case of the IMPROPER_CALL error code, the MM status returns to the one before </w:t>
-            </w:r>
-            <w:proofErr w:type="gramStart"/>
-            <w:r>
-              <w:rPr>
-                <w:rStyle w:val="normaltextrun"/>
-                <w:rFonts w:cs="Calibri"/>
-                <w:sz w:val="18"/>
-                <w:szCs w:val="18"/>
-                <w:lang w:val="en-GB"/>
-              </w:rPr>
-              <w:t>entering into</w:t>
-            </w:r>
-            <w:proofErr w:type="gramEnd"/>
-            <w:r>
-              <w:rPr>
-                <w:rStyle w:val="normaltextrun"/>
-                <w:rFonts w:cs="Calibri"/>
-                <w:sz w:val="18"/>
-                <w:szCs w:val="18"/>
-                <w:lang w:val="en-GB"/>
-              </w:rPr>
-              <w:t xml:space="preserve"> ERROR status.</w:t>
+              <w:t>Its functioning depends on the type of error that is existing. For example, in case of the IMPROPER_CALL error code, the MM status returns to the one before entering into ERROR status.</w:t>
             </w:r>
             <w:r>
               <w:rPr>
@@ -1996,7 +1904,6 @@
               <w:t>bool </w:t>
             </w:r>
             <w:proofErr w:type="spellStart"/>
-            <w:proofErr w:type="gramStart"/>
             <w:r>
               <w:rPr>
                 <w:rStyle w:val="spellingerror"/>
@@ -2018,18 +1925,7 @@
                 <w:szCs w:val="18"/>
                 <w:lang w:val="en-GB"/>
               </w:rPr>
-              <w:t>(</w:t>
-            </w:r>
-            <w:proofErr w:type="gramEnd"/>
-            <w:r>
-              <w:rPr>
-                <w:rStyle w:val="normaltextrun"/>
-                <w:rFonts w:cs="Calibri"/>
-                <w:sz w:val="18"/>
-                <w:szCs w:val="18"/>
-                <w:lang w:val="en-GB"/>
-              </w:rPr>
-              <w:t>)</w:t>
+              <w:t>()</w:t>
             </w:r>
             <w:r>
               <w:rPr>
@@ -2136,7 +2032,6 @@
               <w:t> </w:t>
             </w:r>
             <w:proofErr w:type="spellStart"/>
-            <w:proofErr w:type="gramStart"/>
             <w:r>
               <w:rPr>
                 <w:rStyle w:val="spellingerror"/>
@@ -2158,18 +2053,7 @@
                 <w:szCs w:val="18"/>
                 <w:lang w:val="en-GB"/>
               </w:rPr>
-              <w:t>(</w:t>
-            </w:r>
-            <w:proofErr w:type="gramEnd"/>
-            <w:r>
-              <w:rPr>
-                <w:rStyle w:val="normaltextrun"/>
-                <w:rFonts w:cs="Calibri"/>
-                <w:sz w:val="18"/>
-                <w:szCs w:val="18"/>
-                <w:lang w:val="en-GB"/>
-              </w:rPr>
-              <w:t>)</w:t>
+              <w:t>()</w:t>
             </w:r>
             <w:r>
               <w:rPr>
@@ -2276,7 +2160,6 @@
               <w:t> </w:t>
             </w:r>
             <w:proofErr w:type="spellStart"/>
-            <w:proofErr w:type="gramStart"/>
             <w:r>
               <w:rPr>
                 <w:rStyle w:val="spellingerror"/>
@@ -2298,18 +2181,7 @@
                 <w:szCs w:val="18"/>
                 <w:lang w:val="en-GB"/>
               </w:rPr>
-              <w:t>(</w:t>
-            </w:r>
-            <w:proofErr w:type="gramEnd"/>
-            <w:r>
-              <w:rPr>
-                <w:rStyle w:val="normaltextrun"/>
-                <w:rFonts w:cs="Calibri"/>
-                <w:sz w:val="18"/>
-                <w:szCs w:val="18"/>
-                <w:lang w:val="en-GB"/>
-              </w:rPr>
-              <w:t>)</w:t>
+              <w:t>()</w:t>
             </w:r>
             <w:r>
               <w:rPr>
@@ -2404,7 +2276,6 @@
               <w:t>void </w:t>
             </w:r>
             <w:proofErr w:type="spellStart"/>
-            <w:proofErr w:type="gramStart"/>
             <w:r>
               <w:rPr>
                 <w:rStyle w:val="spellingerror"/>
@@ -2426,18 +2297,7 @@
                 <w:szCs w:val="18"/>
                 <w:lang w:val="en-GB"/>
               </w:rPr>
-              <w:t>(</w:t>
-            </w:r>
-            <w:proofErr w:type="gramEnd"/>
-            <w:r>
-              <w:rPr>
-                <w:rStyle w:val="normaltextrun"/>
-                <w:rFonts w:cs="Calibri"/>
-                <w:sz w:val="18"/>
-                <w:szCs w:val="18"/>
-                <w:lang w:val="en-GB"/>
-              </w:rPr>
-              <w:t>)</w:t>
+              <w:t>()</w:t>
             </w:r>
             <w:r>
               <w:rPr>
@@ -2532,7 +2392,6 @@
               <w:t>void </w:t>
             </w:r>
             <w:proofErr w:type="spellStart"/>
-            <w:proofErr w:type="gramStart"/>
             <w:r>
               <w:rPr>
                 <w:rStyle w:val="spellingerror"/>
@@ -2554,18 +2413,7 @@
                 <w:szCs w:val="18"/>
                 <w:lang w:val="en-GB"/>
               </w:rPr>
-              <w:t>(</w:t>
-            </w:r>
-            <w:proofErr w:type="gramEnd"/>
-            <w:r>
-              <w:rPr>
-                <w:rStyle w:val="normaltextrun"/>
-                <w:rFonts w:cs="Calibri"/>
-                <w:sz w:val="18"/>
-                <w:szCs w:val="18"/>
-                <w:lang w:val="en-GB"/>
-              </w:rPr>
-              <w:t>)</w:t>
+              <w:t>()</w:t>
             </w:r>
             <w:r>
               <w:rPr>
@@ -2660,7 +2508,6 @@
               <w:t>void </w:t>
             </w:r>
             <w:proofErr w:type="spellStart"/>
-            <w:proofErr w:type="gramStart"/>
             <w:r>
               <w:rPr>
                 <w:rStyle w:val="spellingerror"/>
@@ -2682,18 +2529,7 @@
                 <w:szCs w:val="18"/>
                 <w:lang w:val="en-GB"/>
               </w:rPr>
-              <w:t>(</w:t>
-            </w:r>
-            <w:proofErr w:type="gramEnd"/>
-            <w:r>
-              <w:rPr>
-                <w:rStyle w:val="normaltextrun"/>
-                <w:rFonts w:cs="Calibri"/>
-                <w:sz w:val="18"/>
-                <w:szCs w:val="18"/>
-                <w:lang w:val="en-GB"/>
-              </w:rPr>
-              <w:t>)</w:t>
+              <w:t>()</w:t>
             </w:r>
             <w:r>
               <w:rPr>
@@ -2788,7 +2624,6 @@
               <w:t>double </w:t>
             </w:r>
             <w:proofErr w:type="spellStart"/>
-            <w:proofErr w:type="gramStart"/>
             <w:r>
               <w:rPr>
                 <w:rStyle w:val="spellingerror"/>
@@ -2810,18 +2645,7 @@
                 <w:szCs w:val="18"/>
                 <w:lang w:val="en-GB"/>
               </w:rPr>
-              <w:t>(</w:t>
-            </w:r>
-            <w:proofErr w:type="gramEnd"/>
-            <w:r>
-              <w:rPr>
-                <w:rStyle w:val="normaltextrun"/>
-                <w:rFonts w:cs="Calibri"/>
-                <w:sz w:val="18"/>
-                <w:szCs w:val="18"/>
-                <w:lang w:val="en-GB"/>
-              </w:rPr>
-              <w:t>)</w:t>
+              <w:t>()</w:t>
             </w:r>
             <w:r>
               <w:rPr>
@@ -2905,7 +2729,7 @@
                 <w:lang w:val="en-US" w:eastAsia="es-ES"/>
               </w:rPr>
             </w:pPr>
-            <w:proofErr w:type="gramStart"/>
+            <w:proofErr w:type="spellStart"/>
             <w:r>
               <w:rPr>
                 <w:rStyle w:val="contextualspellingandgrammarerror"/>
@@ -2914,9 +2738,19 @@
                 <w:szCs w:val="18"/>
                 <w:lang w:val="en-GB"/>
               </w:rPr>
-              <w:t>std::</w:t>
-            </w:r>
-            <w:proofErr w:type="gramEnd"/>
+              <w:t>std</w:t>
+            </w:r>
+            <w:proofErr w:type="spellEnd"/>
+            <w:r>
+              <w:rPr>
+                <w:rStyle w:val="contextualspellingandgrammarerror"/>
+                <w:rFonts w:cs="Calibri"/>
+                <w:sz w:val="18"/>
+                <w:szCs w:val="18"/>
+                <w:lang w:val="en-GB"/>
+              </w:rPr>
+              <w:t>::</w:t>
+            </w:r>
             <w:r>
               <w:rPr>
                 <w:rStyle w:val="normaltextrun"/>
@@ -2925,7 +2759,29 @@
                 <w:szCs w:val="18"/>
                 <w:lang w:val="en-GB"/>
               </w:rPr>
-              <w:t>vector&lt;std::vector&lt;double&gt;&gt;* </w:t>
+              <w:t>vector&lt;</w:t>
+            </w:r>
+            <w:proofErr w:type="spellStart"/>
+            <w:r>
+              <w:rPr>
+                <w:rStyle w:val="normaltextrun"/>
+                <w:rFonts w:cs="Calibri"/>
+                <w:sz w:val="18"/>
+                <w:szCs w:val="18"/>
+                <w:lang w:val="en-GB"/>
+              </w:rPr>
+              <w:t>std</w:t>
+            </w:r>
+            <w:proofErr w:type="spellEnd"/>
+            <w:r>
+              <w:rPr>
+                <w:rStyle w:val="normaltextrun"/>
+                <w:rFonts w:cs="Calibri"/>
+                <w:sz w:val="18"/>
+                <w:szCs w:val="18"/>
+                <w:lang w:val="en-GB"/>
+              </w:rPr>
+              <w:t>::vector&lt;double&gt;&gt;* </w:t>
             </w:r>
             <w:proofErr w:type="spellStart"/>
             <w:r>
@@ -3033,7 +2889,7 @@
                 <w:lang w:val="en-US" w:eastAsia="es-ES"/>
               </w:rPr>
             </w:pPr>
-            <w:proofErr w:type="gramStart"/>
+            <w:proofErr w:type="spellStart"/>
             <w:r>
               <w:rPr>
                 <w:rStyle w:val="contextualspellingandgrammarerror"/>
@@ -3042,9 +2898,19 @@
                 <w:szCs w:val="18"/>
                 <w:lang w:val="en-GB"/>
               </w:rPr>
-              <w:t>std::</w:t>
-            </w:r>
-            <w:proofErr w:type="gramEnd"/>
+              <w:t>std</w:t>
+            </w:r>
+            <w:proofErr w:type="spellEnd"/>
+            <w:r>
+              <w:rPr>
+                <w:rStyle w:val="contextualspellingandgrammarerror"/>
+                <w:rFonts w:cs="Calibri"/>
+                <w:sz w:val="18"/>
+                <w:szCs w:val="18"/>
+                <w:lang w:val="en-GB"/>
+              </w:rPr>
+              <w:t>::</w:t>
+            </w:r>
             <w:r>
               <w:rPr>
                 <w:rStyle w:val="normaltextrun"/>
@@ -3161,7 +3027,7 @@
                 <w:lang w:val="en-US" w:eastAsia="es-ES"/>
               </w:rPr>
             </w:pPr>
-            <w:proofErr w:type="gramStart"/>
+            <w:proofErr w:type="spellStart"/>
             <w:r>
               <w:rPr>
                 <w:rStyle w:val="contextualspellingandgrammarerror"/>
@@ -3170,9 +3036,19 @@
                 <w:szCs w:val="18"/>
                 <w:lang w:val="en-GB"/>
               </w:rPr>
-              <w:t>std::</w:t>
-            </w:r>
-            <w:proofErr w:type="gramEnd"/>
+              <w:t>std</w:t>
+            </w:r>
+            <w:proofErr w:type="spellEnd"/>
+            <w:r>
+              <w:rPr>
+                <w:rStyle w:val="contextualspellingandgrammarerror"/>
+                <w:rFonts w:cs="Calibri"/>
+                <w:sz w:val="18"/>
+                <w:szCs w:val="18"/>
+                <w:lang w:val="en-GB"/>
+              </w:rPr>
+              <w:t>::</w:t>
+            </w:r>
             <w:r>
               <w:rPr>
                 <w:rStyle w:val="normaltextrun"/>
@@ -3181,7 +3057,29 @@
                 <w:szCs w:val="18"/>
                 <w:lang w:val="en-GB"/>
               </w:rPr>
-              <w:t>vector&lt;std::vector&lt;double&gt;&gt;* </w:t>
+              <w:t>vector&lt;</w:t>
+            </w:r>
+            <w:proofErr w:type="spellStart"/>
+            <w:r>
+              <w:rPr>
+                <w:rStyle w:val="normaltextrun"/>
+                <w:rFonts w:cs="Calibri"/>
+                <w:sz w:val="18"/>
+                <w:szCs w:val="18"/>
+                <w:lang w:val="en-GB"/>
+              </w:rPr>
+              <w:t>std</w:t>
+            </w:r>
+            <w:proofErr w:type="spellEnd"/>
+            <w:r>
+              <w:rPr>
+                <w:rStyle w:val="normaltextrun"/>
+                <w:rFonts w:cs="Calibri"/>
+                <w:sz w:val="18"/>
+                <w:szCs w:val="18"/>
+                <w:lang w:val="en-GB"/>
+              </w:rPr>
+              <w:t>::vector&lt;double&gt;&gt;* </w:t>
             </w:r>
             <w:proofErr w:type="spellStart"/>
             <w:r>
@@ -3289,7 +3187,6 @@
                 <w:lang w:val="en-US" w:eastAsia="es-ES"/>
               </w:rPr>
             </w:pPr>
-            <w:proofErr w:type="gramStart"/>
             <w:r>
               <w:rPr>
                 <w:rStyle w:val="contextualspellingandgrammarerror"/>
@@ -3300,7 +3197,6 @@
               </w:rPr>
               <w:t>std::</w:t>
             </w:r>
-            <w:proofErr w:type="gramEnd"/>
             <w:r>
               <w:rPr>
                 <w:rStyle w:val="normaltextrun"/>
@@ -3564,7 +3460,7 @@
         </w:rPr>
         <w:t xml:space="preserve"> the rover path and manipulator trajectory using the Fast Marching</w:t>
       </w:r>
-      <w:ins w:id="3" w:author="bootestelescopes@outlook.es" w:date="2019-07-08T11:11:00Z">
+      <w:ins w:id="2" w:author="bootestelescopes@outlook.es" w:date="2019-07-08T11:11:00Z">
         <w:r>
           <w:rPr>
             <w:lang w:val="en-GB" w:eastAsia="en-US"/>
@@ -3684,14 +3580,14 @@
       <w:r>
         <w:rPr>
           <w:noProof/>
-          <w:lang w:val="es-ES" w:eastAsia="es-ES"/>
+          <w:lang w:val="en-US" w:eastAsia="en-US"/>
         </w:rPr>
         <w:lastRenderedPageBreak/>
         <w:drawing>
-          <wp:inline distT="0" distB="0" distL="0" distR="0" wp14:anchorId="3F77D176" wp14:editId="1C10534B">
-            <wp:extent cx="6141720" cy="3174365"/>
-            <wp:effectExtent l="0" t="0" r="0" b="6985"/>
-            <wp:docPr id="17" name="Imagen 17" descr="C:\Users\rsanchez\Documents\GitHub\ADE_Mobile-Manipulation\doc\Mobile Manipulation Sequence.jpg"/>
+          <wp:inline distT="0" distB="0" distL="0" distR="0" wp14:anchorId="2F067783" wp14:editId="01862CD5">
+            <wp:extent cx="6188710" cy="4656368"/>
+            <wp:effectExtent l="0" t="0" r="2540" b="0"/>
+            <wp:docPr id="4" name="Imagen 4" descr="C:\Users\rsanchez\Documents\GitHub\ADE_Mobile-Manipulation\doc\Mobile Manipulation Sequence.png"/>
             <wp:cNvGraphicFramePr>
               <a:graphicFrameLocks xmlns:a="http://schemas.openxmlformats.org/drawingml/2006/main" noChangeAspect="1"/>
             </wp:cNvGraphicFramePr>
@@ -3699,13 +3595,13 @@
               <a:graphicData uri="http://schemas.openxmlformats.org/drawingml/2006/picture">
                 <pic:pic xmlns:pic="http://schemas.openxmlformats.org/drawingml/2006/picture">
                   <pic:nvPicPr>
-                    <pic:cNvPr id="0" name="Picture 12" descr="C:\Users\rsanchez\Documents\GitHub\ADE_Mobile-Manipulation\doc\Mobile Manipulation Sequence.jpg"/>
+                    <pic:cNvPr id="0" name="Picture 2" descr="C:\Users\rsanchez\Documents\GitHub\ADE_Mobile-Manipulation\doc\Mobile Manipulation Sequence.png"/>
                     <pic:cNvPicPr>
                       <a:picLocks noChangeAspect="1" noChangeArrowheads="1"/>
                     </pic:cNvPicPr>
                   </pic:nvPicPr>
                   <pic:blipFill>
-                    <a:blip r:embed="rId8">
+                    <a:blip r:embed="rId8" cstate="print">
                       <a:extLst>
                         <a:ext uri="{28A0092B-C50C-407E-A947-70E740481C1C}">
                           <a14:useLocalDpi xmlns:a14="http://schemas.microsoft.com/office/drawing/2010/main" val="0"/>
@@ -3720,7 +3616,7 @@
                   <pic:spPr bwMode="auto">
                     <a:xfrm>
                       <a:off x="0" y="0"/>
-                      <a:ext cx="6141720" cy="3174365"/>
+                      <a:ext cx="6188710" cy="4656368"/>
                     </a:xfrm>
                     <a:prstGeom prst="rect">
                       <a:avLst/>
@@ -3742,7 +3638,7 @@
         <w:pStyle w:val="Descripcin"/>
         <w:jc w:val="center"/>
       </w:pPr>
-      <w:bookmarkStart w:id="4" w:name="_Ref13142137"/>
+      <w:bookmarkStart w:id="3" w:name="_Ref13142137"/>
       <w:r>
         <w:t xml:space="preserve">Figure </w:t>
       </w:r>
@@ -3764,7 +3660,7 @@
       <w:r>
         <w:fldChar w:fldCharType="end"/>
       </w:r>
-      <w:bookmarkEnd w:id="4"/>
+      <w:bookmarkEnd w:id="3"/>
       <w:r>
         <w:t>. Sequence diagram for the initial execution of a plan.</w:t>
       </w:r>
@@ -3894,7 +3790,7 @@
       <w:r>
         <w:rPr>
           <w:noProof/>
-          <w:lang w:val="es-ES" w:eastAsia="es-ES"/>
+          <w:lang w:val="en-US" w:eastAsia="en-US"/>
         </w:rPr>
         <w:drawing>
           <wp:inline distT="0" distB="0" distL="0" distR="0" wp14:anchorId="234FD430" wp14:editId="7B85C979">
@@ -3951,9 +3847,10 @@
         <w:pStyle w:val="Descripcin"/>
         <w:jc w:val="center"/>
       </w:pPr>
-      <w:bookmarkStart w:id="5" w:name="_Ref13480299"/>
-      <w:bookmarkStart w:id="6" w:name="_Ref13480296"/>
-      <w:r>
+      <w:bookmarkStart w:id="4" w:name="_Ref13480299"/>
+      <w:bookmarkStart w:id="5" w:name="_Ref13480296"/>
+      <w:r>
+        <w:lastRenderedPageBreak/>
         <w:t xml:space="preserve">Figure </w:t>
       </w:r>
       <w:r>
@@ -3974,17 +3871,17 @@
       <w:r>
         <w:fldChar w:fldCharType="end"/>
       </w:r>
+      <w:bookmarkEnd w:id="4"/>
+      <w:r>
+        <w:t xml:space="preserve">. Sequence diagram for </w:t>
+      </w:r>
+      <w:r>
+        <w:t>an atomic operation</w:t>
+      </w:r>
+      <w:r>
+        <w:t>.</w:t>
+      </w:r>
       <w:bookmarkEnd w:id="5"/>
-      <w:r>
-        <w:t xml:space="preserve">. Sequence diagram for </w:t>
-      </w:r>
-      <w:r>
-        <w:t>an atomic operation</w:t>
-      </w:r>
-      <w:r>
-        <w:t>.</w:t>
-      </w:r>
-      <w:bookmarkEnd w:id="6"/>
     </w:p>
     <w:p>
       <w:pPr>
@@ -4021,9 +3918,8 @@
       <w:r>
         <w:rPr>
           <w:noProof/>
-          <w:lang w:val="es-ES" w:eastAsia="es-ES"/>
-        </w:rPr>
-        <w:lastRenderedPageBreak/>
+          <w:lang w:val="en-US" w:eastAsia="en-US"/>
+        </w:rPr>
         <w:drawing>
           <wp:inline distT="0" distB="0" distL="0" distR="0" wp14:anchorId="61417815" wp14:editId="6942D71A">
             <wp:extent cx="3113537" cy="2188780"/>
@@ -4157,7 +4053,7 @@
       <w:r>
         <w:rPr>
           <w:noProof/>
-          <w:lang w:val="es-ES" w:eastAsia="es-ES"/>
+          <w:lang w:val="en-US" w:eastAsia="en-US"/>
         </w:rPr>
         <w:drawing>
           <wp:inline distT="0" distB="0" distL="0" distR="0" wp14:anchorId="52001B4E" wp14:editId="6CB589F7">
@@ -4408,7 +4304,7 @@
       <w:r>
         <w:rPr>
           <w:noProof/>
-          <w:lang w:val="es-ES" w:eastAsia="es-ES"/>
+          <w:lang w:val="en-US" w:eastAsia="en-US"/>
         </w:rPr>
         <w:lastRenderedPageBreak/>
         <w:drawing>
@@ -5349,7 +5245,7 @@
       <w:r>
         <w:rPr>
           <w:noProof/>
-          <w:lang w:val="es-ES" w:eastAsia="es-ES"/>
+          <w:lang w:val="en-US" w:eastAsia="en-US"/>
         </w:rPr>
         <w:lastRenderedPageBreak/>
         <w:drawing>
@@ -5820,7 +5716,7 @@
       <w:r>
         <w:rPr>
           <w:noProof/>
-          <w:lang w:val="es-ES" w:eastAsia="es-ES"/>
+          <w:lang w:val="en-US" w:eastAsia="en-US"/>
         </w:rPr>
         <w:lastRenderedPageBreak/>
         <w:drawing>
@@ -5867,7 +5763,7 @@
         <w:pStyle w:val="Descripcin"/>
         <w:jc w:val="center"/>
       </w:pPr>
-      <w:bookmarkStart w:id="7" w:name="_Ref2775988"/>
+      <w:bookmarkStart w:id="6" w:name="_Ref2775988"/>
       <w:r>
         <w:t xml:space="preserve">Figure </w:t>
       </w:r>
@@ -5889,7 +5785,7 @@
       <w:r>
         <w:fldChar w:fldCharType="end"/>
       </w:r>
-      <w:bookmarkEnd w:id="7"/>
+      <w:bookmarkEnd w:id="6"/>
       <w:r>
         <w:t>.Relation between the estimation errors.</w:t>
       </w:r>
@@ -5969,7 +5865,21 @@
         <w:rPr>
           <w:lang w:val="en-GB" w:eastAsia="en-US"/>
         </w:rPr>
-        <w:t xml:space="preserve"> there is a small corridor in position (5,15) that could be closed if there were a big estimation error on the DEM. Therefore, in some cases, the sample could be reached even when it could be reached in the reality.</w:t>
+        <w:t xml:space="preserve"> there is a small corridor in position (5</w:t>
+      </w:r>
+      <w:proofErr w:type="gramStart"/>
+      <w:r>
+        <w:rPr>
+          <w:lang w:val="en-GB" w:eastAsia="en-US"/>
+        </w:rPr>
+        <w:t>,15</w:t>
+      </w:r>
+      <w:proofErr w:type="gramEnd"/>
+      <w:r>
+        <w:rPr>
+          <w:lang w:val="en-GB" w:eastAsia="en-US"/>
+        </w:rPr>
+        <w:t>) that could be closed if there were a big estimation error on the DEM. Therefore, in some cases, the sample could be reached even when it could be reached in the reality.</w:t>
       </w:r>
     </w:p>
     <w:p>
@@ -6002,7 +5912,7 @@
       <w:r>
         <w:rPr>
           <w:noProof/>
-          <w:lang w:val="es-ES" w:eastAsia="es-ES"/>
+          <w:lang w:val="en-US" w:eastAsia="en-US"/>
         </w:rPr>
         <w:drawing>
           <wp:inline distT="0" distB="0" distL="0" distR="0" wp14:anchorId="163D8978" wp14:editId="40ADF41F">
@@ -6048,7 +5958,7 @@
         <w:pStyle w:val="Descripcin"/>
         <w:jc w:val="center"/>
       </w:pPr>
-      <w:bookmarkStart w:id="8" w:name="_Ref13170398"/>
+      <w:bookmarkStart w:id="7" w:name="_Ref13170398"/>
       <w:r>
         <w:t xml:space="preserve">Figure </w:t>
       </w:r>
@@ -6070,7 +5980,7 @@
       <w:r>
         <w:fldChar w:fldCharType="end"/>
       </w:r>
-      <w:bookmarkEnd w:id="8"/>
+      <w:bookmarkEnd w:id="7"/>
       <w:r>
         <w:t>.Cost map example.</w:t>
       </w:r>
@@ -6343,7 +6253,7 @@
     </w:p>
     <w:tbl>
       <w:tblPr>
-        <w:tblStyle w:val="Tablaconcuadrcula4-nfasis1"/>
+        <w:tblStyle w:val="Tabladecuadrcula4-nfasis1"/>
         <w:tblW w:w="0" w:type="auto"/>
         <w:jc w:val="center"/>
         <w:tblLayout w:type="fixed"/>
@@ -6351,9 +6261,9 @@
       </w:tblPr>
       <w:tblGrid>
         <w:gridCol w:w="1559"/>
-        <w:gridCol w:w="1980"/>
+        <w:gridCol w:w="2122"/>
         <w:gridCol w:w="567"/>
-        <w:gridCol w:w="1701"/>
+        <w:gridCol w:w="1559"/>
         <w:gridCol w:w="2126"/>
         <w:gridCol w:w="1803"/>
       </w:tblGrid>
@@ -6383,7 +6293,7 @@
         </w:tc>
         <w:tc>
           <w:tcPr>
-            <w:tcW w:w="1980" w:type="dxa"/>
+            <w:tcW w:w="2122" w:type="dxa"/>
           </w:tcPr>
           <w:p>
             <w:pPr>
@@ -6421,7 +6331,7 @@
         </w:tc>
         <w:tc>
           <w:tcPr>
-            <w:tcW w:w="3827" w:type="dxa"/>
+            <w:tcW w:w="3685" w:type="dxa"/>
             <w:gridSpan w:val="2"/>
           </w:tcPr>
           <w:p>
@@ -6533,7 +6443,7 @@
         </w:tc>
         <w:tc>
           <w:tcPr>
-            <w:tcW w:w="1980" w:type="dxa"/>
+            <w:tcW w:w="2122" w:type="dxa"/>
           </w:tcPr>
           <w:p>
             <w:pPr>
@@ -6571,7 +6481,7 @@
         </w:tc>
         <w:tc>
           <w:tcPr>
-            <w:tcW w:w="1701" w:type="dxa"/>
+            <w:tcW w:w="1559" w:type="dxa"/>
             <w:vMerge w:val="restart"/>
           </w:tcPr>
           <w:p>
@@ -6666,7 +6576,7 @@
         </w:tc>
         <w:tc>
           <w:tcPr>
-            <w:tcW w:w="1980" w:type="dxa"/>
+            <w:tcW w:w="2122" w:type="dxa"/>
           </w:tcPr>
           <w:p>
             <w:pPr>
@@ -6704,7 +6614,7 @@
         </w:tc>
         <w:tc>
           <w:tcPr>
-            <w:tcW w:w="1701" w:type="dxa"/>
+            <w:tcW w:w="1559" w:type="dxa"/>
             <w:vMerge/>
           </w:tcPr>
           <w:p>
@@ -6839,7 +6749,7 @@
         </w:tc>
         <w:tc>
           <w:tcPr>
-            <w:tcW w:w="1980" w:type="dxa"/>
+            <w:tcW w:w="2122" w:type="dxa"/>
           </w:tcPr>
           <w:p>
             <w:pPr>
@@ -6877,7 +6787,7 @@
         </w:tc>
         <w:tc>
           <w:tcPr>
-            <w:tcW w:w="1701" w:type="dxa"/>
+            <w:tcW w:w="1559" w:type="dxa"/>
             <w:vMerge w:val="restart"/>
           </w:tcPr>
           <w:p>
@@ -6967,7 +6877,7 @@
         </w:tc>
         <w:tc>
           <w:tcPr>
-            <w:tcW w:w="1980" w:type="dxa"/>
+            <w:tcW w:w="2122" w:type="dxa"/>
           </w:tcPr>
           <w:p>
             <w:pPr>
@@ -7005,7 +6915,7 @@
         </w:tc>
         <w:tc>
           <w:tcPr>
-            <w:tcW w:w="1701" w:type="dxa"/>
+            <w:tcW w:w="1559" w:type="dxa"/>
             <w:vMerge/>
           </w:tcPr>
           <w:p>
@@ -7072,7 +6982,7 @@
         </w:tc>
         <w:tc>
           <w:tcPr>
-            <w:tcW w:w="1980" w:type="dxa"/>
+            <w:tcW w:w="2122" w:type="dxa"/>
           </w:tcPr>
           <w:p>
             <w:pPr>
@@ -7110,7 +7020,7 @@
         </w:tc>
         <w:tc>
           <w:tcPr>
-            <w:tcW w:w="1701" w:type="dxa"/>
+            <w:tcW w:w="1559" w:type="dxa"/>
             <w:vMerge w:val="restart"/>
           </w:tcPr>
           <w:p>
@@ -7199,7 +7109,7 @@
         </w:tc>
         <w:tc>
           <w:tcPr>
-            <w:tcW w:w="1980" w:type="dxa"/>
+            <w:tcW w:w="2122" w:type="dxa"/>
           </w:tcPr>
           <w:p>
             <w:pPr>
@@ -7237,7 +7147,7 @@
         </w:tc>
         <w:tc>
           <w:tcPr>
-            <w:tcW w:w="1701" w:type="dxa"/>
+            <w:tcW w:w="1559" w:type="dxa"/>
             <w:vMerge/>
           </w:tcPr>
           <w:p>
@@ -7321,7 +7231,7 @@
         </w:tc>
         <w:tc>
           <w:tcPr>
-            <w:tcW w:w="1980" w:type="dxa"/>
+            <w:tcW w:w="2122" w:type="dxa"/>
           </w:tcPr>
           <w:p>
             <w:pPr>
@@ -7334,7 +7244,7 @@
               <w:rPr>
                 <w:lang w:val="en-US"/>
               </w:rPr>
-              <w:t>UNREACH_GOAL</w:t>
+              <w:t>DEGEN_PATH</w:t>
             </w:r>
           </w:p>
         </w:tc>
@@ -7359,7 +7269,7 @@
         </w:tc>
         <w:tc>
           <w:tcPr>
-            <w:tcW w:w="3827" w:type="dxa"/>
+            <w:tcW w:w="3685" w:type="dxa"/>
             <w:gridSpan w:val="2"/>
           </w:tcPr>
           <w:p>
@@ -7373,20 +7283,13 @@
               <w:rPr>
                 <w:lang w:val="en-US"/>
               </w:rPr>
-              <w:t xml:space="preserve">After attempting to compute the rover path, goal is not </w:t>
-            </w:r>
-            <w:r>
-              <w:rPr>
-                <w:lang w:val="en-US"/>
-              </w:rPr>
-              <w:t>accessible</w:t>
+              <w:t>Internal error, the produced path is degenerate. This can be due to narrow corridors.</w:t>
             </w:r>
           </w:p>
         </w:tc>
         <w:tc>
           <w:tcPr>
             <w:tcW w:w="1803" w:type="dxa"/>
-            <w:vMerge w:val="restart"/>
           </w:tcPr>
           <w:p>
             <w:pPr>
@@ -7395,25 +7298,6 @@
                 <w:lang w:val="en-US"/>
               </w:rPr>
             </w:pPr>
-            <w:r>
-              <w:rPr>
-                <w:lang w:val="en-US"/>
-              </w:rPr>
-              <w:t xml:space="preserve">Return control to the higher </w:t>
-            </w:r>
-            <w:r>
-              <w:rPr>
-                <w:lang w:val="en-US"/>
-              </w:rPr>
-              <w:lastRenderedPageBreak/>
-              <w:t>component level (</w:t>
-            </w:r>
-            <w:r>
-              <w:rPr>
-                <w:lang w:val="en-US"/>
-              </w:rPr>
-              <w:t>Harness). it shall be discarded.</w:t>
-            </w:r>
           </w:p>
         </w:tc>
       </w:tr>
@@ -7437,7 +7321,7 @@
         </w:tc>
         <w:tc>
           <w:tcPr>
-            <w:tcW w:w="1980" w:type="dxa"/>
+            <w:tcW w:w="2122" w:type="dxa"/>
           </w:tcPr>
           <w:p>
             <w:pPr>
@@ -7450,7 +7334,7 @@
               <w:rPr>
                 <w:lang w:val="en-US"/>
               </w:rPr>
-              <w:t>UNCERT_GOAL</w:t>
+              <w:t>COLLIDING_PROF</w:t>
             </w:r>
           </w:p>
         </w:tc>
@@ -7475,7 +7359,7 @@
         </w:tc>
         <w:tc>
           <w:tcPr>
-            <w:tcW w:w="3827" w:type="dxa"/>
+            <w:tcW w:w="3685" w:type="dxa"/>
             <w:gridSpan w:val="2"/>
           </w:tcPr>
           <w:p>
@@ -7489,14 +7373,13 @@
               <w:rPr>
                 <w:lang w:val="en-US"/>
               </w:rPr>
-              <w:t>Target Pose is uncertain due to the sum of uncertainties (DEM and Target high errors)</w:t>
+              <w:t>Internal error, the generated arm profile is unsafe.</w:t>
             </w:r>
           </w:p>
         </w:tc>
         <w:tc>
           <w:tcPr>
             <w:tcW w:w="1803" w:type="dxa"/>
-            <w:vMerge/>
           </w:tcPr>
           <w:p>
             <w:pPr>
@@ -7517,77 +7400,19 @@
           <w:tcPr>
             <w:cnfStyle w:val="001000000000" w:firstRow="0" w:lastRow="0" w:firstColumn="1" w:lastColumn="0" w:oddVBand="0" w:evenVBand="0" w:oddHBand="0" w:evenHBand="0" w:firstRowFirstColumn="0" w:firstRowLastColumn="0" w:lastRowFirstColumn="0" w:lastRowLastColumn="0"/>
             <w:tcW w:w="1559" w:type="dxa"/>
-            <w:vMerge w:val="restart"/>
-          </w:tcPr>
-          <w:p>
-            <w:pPr>
-              <w:rPr>
-                <w:lang w:val="en-US"/>
-              </w:rPr>
-            </w:pPr>
-            <w:r>
-              <w:rPr>
-                <w:lang w:val="en-US"/>
-              </w:rPr>
-              <w:t>EXECUTING_</w:t>
-            </w:r>
-          </w:p>
-          <w:p>
-            <w:pPr>
-              <w:rPr>
-                <w:lang w:val="en-US"/>
-              </w:rPr>
-            </w:pPr>
-            <w:r>
-              <w:rPr>
-                <w:lang w:val="en-US"/>
-              </w:rPr>
-              <w:t>MOTION_</w:t>
-            </w:r>
-          </w:p>
-          <w:p>
-            <w:pPr>
-              <w:rPr>
-                <w:lang w:val="en-US"/>
-              </w:rPr>
-            </w:pPr>
-            <w:r>
-              <w:rPr>
-                <w:lang w:val="en-US"/>
-              </w:rPr>
-              <w:t>PLAN / EXECUTING_</w:t>
-            </w:r>
-          </w:p>
-          <w:p>
-            <w:pPr>
-              <w:rPr>
-                <w:lang w:val="en-US"/>
-              </w:rPr>
-            </w:pPr>
-            <w:r>
-              <w:rPr>
-                <w:lang w:val="en-US"/>
-              </w:rPr>
-              <w:t>SAMPLE_</w:t>
-            </w:r>
-          </w:p>
-          <w:p>
-            <w:pPr>
-              <w:rPr>
-                <w:lang w:val="en-US"/>
-              </w:rPr>
-            </w:pPr>
-            <w:r>
-              <w:rPr>
-                <w:lang w:val="en-US"/>
-              </w:rPr>
-              <w:t>HANDLING</w:t>
-            </w:r>
-          </w:p>
-        </w:tc>
-        <w:tc>
-          <w:tcPr>
-            <w:tcW w:w="1980" w:type="dxa"/>
+            <w:vMerge/>
+          </w:tcPr>
+          <w:p>
+            <w:pPr>
+              <w:rPr>
+                <w:lang w:val="en-US"/>
+              </w:rPr>
+            </w:pPr>
+          </w:p>
+        </w:tc>
+        <w:tc>
+          <w:tcPr>
+            <w:tcW w:w="2122" w:type="dxa"/>
           </w:tcPr>
           <w:p>
             <w:pPr>
@@ -7600,7 +7425,7 @@
               <w:rPr>
                 <w:lang w:val="en-US"/>
               </w:rPr>
-              <w:t>NON_RESP_ARM</w:t>
+              <w:t>DEVIATED_PROF</w:t>
             </w:r>
           </w:p>
         </w:tc>
@@ -7625,7 +7450,7 @@
         </w:tc>
         <w:tc>
           <w:tcPr>
-            <w:tcW w:w="3827" w:type="dxa"/>
+            <w:tcW w:w="3685" w:type="dxa"/>
             <w:gridSpan w:val="2"/>
           </w:tcPr>
           <w:p>
@@ -7639,7 +7464,7 @@
               <w:rPr>
                 <w:lang w:val="en-US"/>
               </w:rPr>
-              <w:t>Arm does not respond.</w:t>
+              <w:t>Internal error, the generated arm profile is unfeasible.</w:t>
             </w:r>
           </w:p>
         </w:tc>
@@ -7654,24 +7479,6 @@
                 <w:lang w:val="en-US"/>
               </w:rPr>
             </w:pPr>
-            <w:r>
-              <w:rPr>
-                <w:lang w:val="en-US"/>
-              </w:rPr>
-              <w:t>Return control to</w:t>
-            </w:r>
-            <w:r>
-              <w:rPr>
-                <w:lang w:val="en-US"/>
-              </w:rPr>
-              <w:t xml:space="preserve"> the higher component level (</w:t>
-            </w:r>
-            <w:r>
-              <w:rPr>
-                <w:lang w:val="en-US"/>
-              </w:rPr>
-              <w:t>Harness).</w:t>
-            </w:r>
           </w:p>
         </w:tc>
       </w:tr>
@@ -7695,7 +7502,7 @@
         </w:tc>
         <w:tc>
           <w:tcPr>
-            <w:tcW w:w="1980" w:type="dxa"/>
+            <w:tcW w:w="2122" w:type="dxa"/>
           </w:tcPr>
           <w:p>
             <w:pPr>
@@ -7708,6 +7515,470 @@
               <w:rPr>
                 <w:lang w:val="en-US"/>
               </w:rPr>
+              <w:t>GOAL_TOO_CLOSE</w:t>
+            </w:r>
+          </w:p>
+        </w:tc>
+        <w:tc>
+          <w:tcPr>
+            <w:tcW w:w="567" w:type="dxa"/>
+          </w:tcPr>
+          <w:p>
+            <w:pPr>
+              <w:cnfStyle w:val="000000000000" w:firstRow="0" w:lastRow="0" w:firstColumn="0" w:lastColumn="0" w:oddVBand="0" w:evenVBand="0" w:oddHBand="0" w:evenHBand="0" w:firstRowFirstColumn="0" w:firstRowLastColumn="0" w:lastRowFirstColumn="0" w:lastRowLastColumn="0"/>
+              <w:rPr>
+                <w:lang w:val="en-US"/>
+              </w:rPr>
+            </w:pPr>
+            <w:r>
+              <w:rPr>
+                <w:lang w:val="en-US"/>
+              </w:rPr>
+              <w:t>10</w:t>
+            </w:r>
+          </w:p>
+        </w:tc>
+        <w:tc>
+          <w:tcPr>
+            <w:tcW w:w="3685" w:type="dxa"/>
+            <w:gridSpan w:val="2"/>
+          </w:tcPr>
+          <w:p>
+            <w:pPr>
+              <w:cnfStyle w:val="000000000000" w:firstRow="0" w:lastRow="0" w:firstColumn="0" w:lastColumn="0" w:oddVBand="0" w:evenVBand="0" w:oddHBand="0" w:evenHBand="0" w:firstRowFirstColumn="0" w:firstRowLastColumn="0" w:lastRowFirstColumn="0" w:lastRowLastColumn="0"/>
+              <w:rPr>
+                <w:lang w:val="en-US"/>
+              </w:rPr>
+            </w:pPr>
+            <w:r>
+              <w:rPr>
+                <w:lang w:val="en-US"/>
+              </w:rPr>
+              <w:t>The rover is too close to the sample to create a coupled operation.</w:t>
+            </w:r>
+          </w:p>
+        </w:tc>
+        <w:tc>
+          <w:tcPr>
+            <w:tcW w:w="1803" w:type="dxa"/>
+          </w:tcPr>
+          <w:p>
+            <w:pPr>
+              <w:cnfStyle w:val="000000000000" w:firstRow="0" w:lastRow="0" w:firstColumn="0" w:lastColumn="0" w:oddVBand="0" w:evenVBand="0" w:oddHBand="0" w:evenHBand="0" w:firstRowFirstColumn="0" w:firstRowLastColumn="0" w:lastRowFirstColumn="0" w:lastRowLastColumn="0"/>
+              <w:rPr>
+                <w:lang w:val="en-US"/>
+              </w:rPr>
+            </w:pPr>
+          </w:p>
+        </w:tc>
+      </w:tr>
+      <w:tr>
+        <w:trPr>
+          <w:cnfStyle w:val="000000100000" w:firstRow="0" w:lastRow="0" w:firstColumn="0" w:lastColumn="0" w:oddVBand="0" w:evenVBand="0" w:oddHBand="1" w:evenHBand="0" w:firstRowFirstColumn="0" w:firstRowLastColumn="0" w:lastRowFirstColumn="0" w:lastRowLastColumn="0"/>
+          <w:jc w:val="center"/>
+        </w:trPr>
+        <w:tc>
+          <w:tcPr>
+            <w:cnfStyle w:val="001000000000" w:firstRow="0" w:lastRow="0" w:firstColumn="1" w:lastColumn="0" w:oddVBand="0" w:evenVBand="0" w:oddHBand="0" w:evenHBand="0" w:firstRowFirstColumn="0" w:firstRowLastColumn="0" w:lastRowFirstColumn="0" w:lastRowLastColumn="0"/>
+            <w:tcW w:w="1559" w:type="dxa"/>
+            <w:vMerge/>
+          </w:tcPr>
+          <w:p>
+            <w:pPr>
+              <w:rPr>
+                <w:lang w:val="en-US"/>
+              </w:rPr>
+            </w:pPr>
+          </w:p>
+        </w:tc>
+        <w:tc>
+          <w:tcPr>
+            <w:tcW w:w="2122" w:type="dxa"/>
+          </w:tcPr>
+          <w:p>
+            <w:pPr>
+              <w:cnfStyle w:val="000000100000" w:firstRow="0" w:lastRow="0" w:firstColumn="0" w:lastColumn="0" w:oddVBand="0" w:evenVBand="0" w:oddHBand="1" w:evenHBand="0" w:firstRowFirstColumn="0" w:firstRowLastColumn="0" w:lastRowFirstColumn="0" w:lastRowLastColumn="0"/>
+              <w:rPr>
+                <w:lang w:val="en-US"/>
+              </w:rPr>
+            </w:pPr>
+            <w:r>
+              <w:rPr>
+                <w:lang w:val="en-US"/>
+              </w:rPr>
+              <w:t>UNREACH_GOAL</w:t>
+            </w:r>
+          </w:p>
+        </w:tc>
+        <w:tc>
+          <w:tcPr>
+            <w:tcW w:w="567" w:type="dxa"/>
+          </w:tcPr>
+          <w:p>
+            <w:pPr>
+              <w:cnfStyle w:val="000000100000" w:firstRow="0" w:lastRow="0" w:firstColumn="0" w:lastColumn="0" w:oddVBand="0" w:evenVBand="0" w:oddHBand="1" w:evenHBand="0" w:firstRowFirstColumn="0" w:firstRowLastColumn="0" w:lastRowFirstColumn="0" w:lastRowLastColumn="0"/>
+              <w:rPr>
+                <w:lang w:val="en-US"/>
+              </w:rPr>
+            </w:pPr>
+            <w:r>
+              <w:rPr>
+                <w:lang w:val="en-US"/>
+              </w:rPr>
+              <w:t>11</w:t>
+            </w:r>
+          </w:p>
+        </w:tc>
+        <w:tc>
+          <w:tcPr>
+            <w:tcW w:w="3685" w:type="dxa"/>
+            <w:gridSpan w:val="2"/>
+          </w:tcPr>
+          <w:p>
+            <w:pPr>
+              <w:cnfStyle w:val="000000100000" w:firstRow="0" w:lastRow="0" w:firstColumn="0" w:lastColumn="0" w:oddVBand="0" w:evenVBand="0" w:oddHBand="1" w:evenHBand="0" w:firstRowFirstColumn="0" w:firstRowLastColumn="0" w:lastRowFirstColumn="0" w:lastRowLastColumn="0"/>
+              <w:rPr>
+                <w:lang w:val="en-US"/>
+              </w:rPr>
+            </w:pPr>
+            <w:r>
+              <w:rPr>
+                <w:lang w:val="en-US"/>
+              </w:rPr>
+              <w:t xml:space="preserve">After attempting to compute the rover path, goal is not </w:t>
+            </w:r>
+            <w:r>
+              <w:rPr>
+                <w:lang w:val="en-US"/>
+              </w:rPr>
+              <w:t>accessible</w:t>
+            </w:r>
+          </w:p>
+        </w:tc>
+        <w:tc>
+          <w:tcPr>
+            <w:tcW w:w="1803" w:type="dxa"/>
+            <w:vMerge w:val="restart"/>
+          </w:tcPr>
+          <w:p>
+            <w:pPr>
+              <w:cnfStyle w:val="000000100000" w:firstRow="0" w:lastRow="0" w:firstColumn="0" w:lastColumn="0" w:oddVBand="0" w:evenVBand="0" w:oddHBand="1" w:evenHBand="0" w:firstRowFirstColumn="0" w:firstRowLastColumn="0" w:lastRowFirstColumn="0" w:lastRowLastColumn="0"/>
+              <w:rPr>
+                <w:lang w:val="en-US"/>
+              </w:rPr>
+            </w:pPr>
+            <w:r>
+              <w:rPr>
+                <w:lang w:val="en-US"/>
+              </w:rPr>
+              <w:t xml:space="preserve">Return control to the higher </w:t>
+            </w:r>
+            <w:r>
+              <w:rPr>
+                <w:lang w:val="en-US"/>
+              </w:rPr>
+              <w:t>component level (</w:t>
+            </w:r>
+            <w:r>
+              <w:rPr>
+                <w:lang w:val="en-US"/>
+              </w:rPr>
+              <w:t>Harness). it shall be discarded.</w:t>
+            </w:r>
+          </w:p>
+        </w:tc>
+      </w:tr>
+      <w:tr>
+        <w:trPr>
+          <w:jc w:val="center"/>
+        </w:trPr>
+        <w:tc>
+          <w:tcPr>
+            <w:cnfStyle w:val="001000000000" w:firstRow="0" w:lastRow="0" w:firstColumn="1" w:lastColumn="0" w:oddVBand="0" w:evenVBand="0" w:oddHBand="0" w:evenHBand="0" w:firstRowFirstColumn="0" w:firstRowLastColumn="0" w:lastRowFirstColumn="0" w:lastRowLastColumn="0"/>
+            <w:tcW w:w="1559" w:type="dxa"/>
+            <w:vMerge/>
+          </w:tcPr>
+          <w:p>
+            <w:pPr>
+              <w:rPr>
+                <w:lang w:val="en-US"/>
+              </w:rPr>
+            </w:pPr>
+          </w:p>
+        </w:tc>
+        <w:tc>
+          <w:tcPr>
+            <w:tcW w:w="2122" w:type="dxa"/>
+          </w:tcPr>
+          <w:p>
+            <w:pPr>
+              <w:cnfStyle w:val="000000000000" w:firstRow="0" w:lastRow="0" w:firstColumn="0" w:lastColumn="0" w:oddVBand="0" w:evenVBand="0" w:oddHBand="0" w:evenHBand="0" w:firstRowFirstColumn="0" w:firstRowLastColumn="0" w:lastRowFirstColumn="0" w:lastRowLastColumn="0"/>
+              <w:rPr>
+                <w:lang w:val="en-US"/>
+              </w:rPr>
+            </w:pPr>
+            <w:r>
+              <w:rPr>
+                <w:lang w:val="en-US"/>
+              </w:rPr>
+              <w:t>UNCERT_GOAL</w:t>
+            </w:r>
+          </w:p>
+        </w:tc>
+        <w:tc>
+          <w:tcPr>
+            <w:tcW w:w="567" w:type="dxa"/>
+          </w:tcPr>
+          <w:p>
+            <w:pPr>
+              <w:cnfStyle w:val="000000000000" w:firstRow="0" w:lastRow="0" w:firstColumn="0" w:lastColumn="0" w:oddVBand="0" w:evenVBand="0" w:oddHBand="0" w:evenHBand="0" w:firstRowFirstColumn="0" w:firstRowLastColumn="0" w:lastRowFirstColumn="0" w:lastRowLastColumn="0"/>
+              <w:rPr>
+                <w:lang w:val="en-US"/>
+              </w:rPr>
+            </w:pPr>
+            <w:r>
+              <w:rPr>
+                <w:lang w:val="en-US"/>
+              </w:rPr>
+              <w:t>12</w:t>
+            </w:r>
+          </w:p>
+        </w:tc>
+        <w:tc>
+          <w:tcPr>
+            <w:tcW w:w="3685" w:type="dxa"/>
+            <w:gridSpan w:val="2"/>
+          </w:tcPr>
+          <w:p>
+            <w:pPr>
+              <w:cnfStyle w:val="000000000000" w:firstRow="0" w:lastRow="0" w:firstColumn="0" w:lastColumn="0" w:oddVBand="0" w:evenVBand="0" w:oddHBand="0" w:evenHBand="0" w:firstRowFirstColumn="0" w:firstRowLastColumn="0" w:lastRowFirstColumn="0" w:lastRowLastColumn="0"/>
+              <w:rPr>
+                <w:lang w:val="en-US"/>
+              </w:rPr>
+            </w:pPr>
+            <w:r>
+              <w:rPr>
+                <w:lang w:val="en-US"/>
+              </w:rPr>
+              <w:t>Target Pose is uncertain due to the sum of uncertainties (DEM and Target high errors)</w:t>
+            </w:r>
+          </w:p>
+        </w:tc>
+        <w:tc>
+          <w:tcPr>
+            <w:tcW w:w="1803" w:type="dxa"/>
+            <w:vMerge/>
+          </w:tcPr>
+          <w:p>
+            <w:pPr>
+              <w:cnfStyle w:val="000000000000" w:firstRow="0" w:lastRow="0" w:firstColumn="0" w:lastColumn="0" w:oddVBand="0" w:evenVBand="0" w:oddHBand="0" w:evenHBand="0" w:firstRowFirstColumn="0" w:firstRowLastColumn="0" w:lastRowFirstColumn="0" w:lastRowLastColumn="0"/>
+              <w:rPr>
+                <w:lang w:val="en-US"/>
+              </w:rPr>
+            </w:pPr>
+          </w:p>
+        </w:tc>
+      </w:tr>
+      <w:tr>
+        <w:trPr>
+          <w:cnfStyle w:val="000000100000" w:firstRow="0" w:lastRow="0" w:firstColumn="0" w:lastColumn="0" w:oddVBand="0" w:evenVBand="0" w:oddHBand="1" w:evenHBand="0" w:firstRowFirstColumn="0" w:firstRowLastColumn="0" w:lastRowFirstColumn="0" w:lastRowLastColumn="0"/>
+          <w:jc w:val="center"/>
+        </w:trPr>
+        <w:tc>
+          <w:tcPr>
+            <w:cnfStyle w:val="001000000000" w:firstRow="0" w:lastRow="0" w:firstColumn="1" w:lastColumn="0" w:oddVBand="0" w:evenVBand="0" w:oddHBand="0" w:evenHBand="0" w:firstRowFirstColumn="0" w:firstRowLastColumn="0" w:lastRowFirstColumn="0" w:lastRowLastColumn="0"/>
+            <w:tcW w:w="1559" w:type="dxa"/>
+            <w:vMerge w:val="restart"/>
+          </w:tcPr>
+          <w:p>
+            <w:pPr>
+              <w:rPr>
+                <w:lang w:val="en-US"/>
+              </w:rPr>
+            </w:pPr>
+            <w:r>
+              <w:rPr>
+                <w:lang w:val="en-US"/>
+              </w:rPr>
+              <w:t>EXECUTING_</w:t>
+            </w:r>
+          </w:p>
+          <w:p>
+            <w:pPr>
+              <w:rPr>
+                <w:lang w:val="en-US"/>
+              </w:rPr>
+            </w:pPr>
+            <w:r>
+              <w:rPr>
+                <w:lang w:val="en-US"/>
+              </w:rPr>
+              <w:t>MOTION_</w:t>
+            </w:r>
+          </w:p>
+          <w:p>
+            <w:pPr>
+              <w:rPr>
+                <w:lang w:val="en-US"/>
+              </w:rPr>
+            </w:pPr>
+            <w:r>
+              <w:rPr>
+                <w:lang w:val="en-US"/>
+              </w:rPr>
+              <w:t>PLAN / EXECUTING_</w:t>
+            </w:r>
+          </w:p>
+          <w:p>
+            <w:pPr>
+              <w:rPr>
+                <w:lang w:val="en-US"/>
+              </w:rPr>
+            </w:pPr>
+            <w:r>
+              <w:rPr>
+                <w:lang w:val="en-US"/>
+              </w:rPr>
+              <w:t>SAMPLE_</w:t>
+            </w:r>
+          </w:p>
+          <w:p>
+            <w:pPr>
+              <w:rPr>
+                <w:lang w:val="en-US"/>
+              </w:rPr>
+            </w:pPr>
+            <w:r>
+              <w:rPr>
+                <w:lang w:val="en-US"/>
+              </w:rPr>
+              <w:t>HANDLING</w:t>
+            </w:r>
+          </w:p>
+        </w:tc>
+        <w:tc>
+          <w:tcPr>
+            <w:tcW w:w="2122" w:type="dxa"/>
+          </w:tcPr>
+          <w:p>
+            <w:pPr>
+              <w:cnfStyle w:val="000000100000" w:firstRow="0" w:lastRow="0" w:firstColumn="0" w:lastColumn="0" w:oddVBand="0" w:evenVBand="0" w:oddHBand="1" w:evenHBand="0" w:firstRowFirstColumn="0" w:firstRowLastColumn="0" w:lastRowFirstColumn="0" w:lastRowLastColumn="0"/>
+              <w:rPr>
+                <w:lang w:val="en-US"/>
+              </w:rPr>
+            </w:pPr>
+            <w:r>
+              <w:rPr>
+                <w:lang w:val="en-US"/>
+              </w:rPr>
+              <w:t>NON_RESP_ARM</w:t>
+            </w:r>
+          </w:p>
+        </w:tc>
+        <w:tc>
+          <w:tcPr>
+            <w:tcW w:w="567" w:type="dxa"/>
+          </w:tcPr>
+          <w:p>
+            <w:pPr>
+              <w:cnfStyle w:val="000000100000" w:firstRow="0" w:lastRow="0" w:firstColumn="0" w:lastColumn="0" w:oddVBand="0" w:evenVBand="0" w:oddHBand="1" w:evenHBand="0" w:firstRowFirstColumn="0" w:firstRowLastColumn="0" w:lastRowFirstColumn="0" w:lastRowLastColumn="0"/>
+              <w:rPr>
+                <w:lang w:val="en-US"/>
+              </w:rPr>
+            </w:pPr>
+            <w:r>
+              <w:rPr>
+                <w:lang w:val="en-US"/>
+              </w:rPr>
+              <w:t>13</w:t>
+            </w:r>
+          </w:p>
+        </w:tc>
+        <w:tc>
+          <w:tcPr>
+            <w:tcW w:w="3685" w:type="dxa"/>
+            <w:gridSpan w:val="2"/>
+          </w:tcPr>
+          <w:p>
+            <w:pPr>
+              <w:cnfStyle w:val="000000100000" w:firstRow="0" w:lastRow="0" w:firstColumn="0" w:lastColumn="0" w:oddVBand="0" w:evenVBand="0" w:oddHBand="1" w:evenHBand="0" w:firstRowFirstColumn="0" w:firstRowLastColumn="0" w:lastRowFirstColumn="0" w:lastRowLastColumn="0"/>
+              <w:rPr>
+                <w:lang w:val="en-US"/>
+              </w:rPr>
+            </w:pPr>
+            <w:r>
+              <w:rPr>
+                <w:lang w:val="en-US"/>
+              </w:rPr>
+              <w:t>Arm does not respond.</w:t>
+            </w:r>
+          </w:p>
+        </w:tc>
+        <w:tc>
+          <w:tcPr>
+            <w:tcW w:w="1803" w:type="dxa"/>
+          </w:tcPr>
+          <w:p>
+            <w:pPr>
+              <w:cnfStyle w:val="000000100000" w:firstRow="0" w:lastRow="0" w:firstColumn="0" w:lastColumn="0" w:oddVBand="0" w:evenVBand="0" w:oddHBand="1" w:evenHBand="0" w:firstRowFirstColumn="0" w:firstRowLastColumn="0" w:lastRowFirstColumn="0" w:lastRowLastColumn="0"/>
+              <w:rPr>
+                <w:lang w:val="en-US"/>
+              </w:rPr>
+            </w:pPr>
+            <w:r>
+              <w:rPr>
+                <w:lang w:val="en-US"/>
+              </w:rPr>
+              <w:t>Return control to</w:t>
+            </w:r>
+            <w:r>
+              <w:rPr>
+                <w:lang w:val="en-US"/>
+              </w:rPr>
+              <w:t xml:space="preserve"> the higher component level (</w:t>
+            </w:r>
+            <w:r>
+              <w:rPr>
+                <w:lang w:val="en-US"/>
+              </w:rPr>
+              <w:t>Harness).</w:t>
+            </w:r>
+          </w:p>
+        </w:tc>
+      </w:tr>
+      <w:tr>
+        <w:trPr>
+          <w:jc w:val="center"/>
+        </w:trPr>
+        <w:tc>
+          <w:tcPr>
+            <w:cnfStyle w:val="001000000000" w:firstRow="0" w:lastRow="0" w:firstColumn="1" w:lastColumn="0" w:oddVBand="0" w:evenVBand="0" w:oddHBand="0" w:evenHBand="0" w:firstRowFirstColumn="0" w:firstRowLastColumn="0" w:lastRowFirstColumn="0" w:lastRowLastColumn="0"/>
+            <w:tcW w:w="1559" w:type="dxa"/>
+            <w:vMerge/>
+          </w:tcPr>
+          <w:p>
+            <w:pPr>
+              <w:rPr>
+                <w:lang w:val="en-US"/>
+              </w:rPr>
+            </w:pPr>
+          </w:p>
+        </w:tc>
+        <w:tc>
+          <w:tcPr>
+            <w:tcW w:w="2122" w:type="dxa"/>
+          </w:tcPr>
+          <w:p>
+            <w:pPr>
+              <w:cnfStyle w:val="000000000000" w:firstRow="0" w:lastRow="0" w:firstColumn="0" w:lastColumn="0" w:oddVBand="0" w:evenVBand="0" w:oddHBand="0" w:evenHBand="0" w:firstRowFirstColumn="0" w:firstRowLastColumn="0" w:lastRowFirstColumn="0" w:lastRowLastColumn="0"/>
+              <w:rPr>
+                <w:lang w:val="en-US"/>
+              </w:rPr>
+            </w:pPr>
+            <w:r>
+              <w:rPr>
+                <w:lang w:val="en-US"/>
+              </w:rPr>
               <w:t>COLLIDING_ARM</w:t>
             </w:r>
           </w:p>
@@ -7727,13 +7998,13 @@
               <w:rPr>
                 <w:lang w:val="en-US"/>
               </w:rPr>
-              <w:t>10</w:t>
-            </w:r>
-          </w:p>
-        </w:tc>
-        <w:tc>
-          <w:tcPr>
-            <w:tcW w:w="3827" w:type="dxa"/>
+              <w:t>14</w:t>
+            </w:r>
+          </w:p>
+        </w:tc>
+        <w:tc>
+          <w:tcPr>
+            <w:tcW w:w="3685" w:type="dxa"/>
             <w:gridSpan w:val="2"/>
           </w:tcPr>
           <w:p>
@@ -7780,6 +8051,189 @@
               </w:rPr>
               <w:t>arness).</w:t>
             </w:r>
+          </w:p>
+        </w:tc>
+      </w:tr>
+      <w:tr>
+        <w:trPr>
+          <w:cnfStyle w:val="000000100000" w:firstRow="0" w:lastRow="0" w:firstColumn="0" w:lastColumn="0" w:oddVBand="0" w:evenVBand="0" w:oddHBand="1" w:evenHBand="0" w:firstRowFirstColumn="0" w:firstRowLastColumn="0" w:lastRowFirstColumn="0" w:lastRowLastColumn="0"/>
+          <w:jc w:val="center"/>
+        </w:trPr>
+        <w:tc>
+          <w:tcPr>
+            <w:cnfStyle w:val="001000000000" w:firstRow="0" w:lastRow="0" w:firstColumn="1" w:lastColumn="0" w:oddVBand="0" w:evenVBand="0" w:oddHBand="0" w:evenHBand="0" w:firstRowFirstColumn="0" w:firstRowLastColumn="0" w:lastRowFirstColumn="0" w:lastRowLastColumn="0"/>
+            <w:tcW w:w="1559" w:type="dxa"/>
+            <w:vMerge/>
+          </w:tcPr>
+          <w:p>
+            <w:pPr>
+              <w:rPr>
+                <w:lang w:val="en-US"/>
+              </w:rPr>
+            </w:pPr>
+          </w:p>
+        </w:tc>
+        <w:tc>
+          <w:tcPr>
+            <w:tcW w:w="2122" w:type="dxa"/>
+          </w:tcPr>
+          <w:p>
+            <w:pPr>
+              <w:cnfStyle w:val="000000100000" w:firstRow="0" w:lastRow="0" w:firstColumn="0" w:lastColumn="0" w:oddVBand="0" w:evenVBand="0" w:oddHBand="1" w:evenHBand="0" w:firstRowFirstColumn="0" w:firstRowLastColumn="0" w:lastRowFirstColumn="0" w:lastRowLastColumn="0"/>
+              <w:rPr>
+                <w:lang w:val="en-US"/>
+              </w:rPr>
+            </w:pPr>
+            <w:r>
+              <w:rPr>
+                <w:lang w:val="en-US"/>
+              </w:rPr>
+              <w:t>FORB_ARM_POS</w:t>
+            </w:r>
+          </w:p>
+        </w:tc>
+        <w:tc>
+          <w:tcPr>
+            <w:tcW w:w="567" w:type="dxa"/>
+          </w:tcPr>
+          <w:p>
+            <w:pPr>
+              <w:cnfStyle w:val="000000100000" w:firstRow="0" w:lastRow="0" w:firstColumn="0" w:lastColumn="0" w:oddVBand="0" w:evenVBand="0" w:oddHBand="1" w:evenHBand="0" w:firstRowFirstColumn="0" w:firstRowLastColumn="0" w:lastRowFirstColumn="0" w:lastRowLastColumn="0"/>
+              <w:rPr>
+                <w:lang w:val="en-US"/>
+              </w:rPr>
+            </w:pPr>
+            <w:r>
+              <w:rPr>
+                <w:lang w:val="en-US"/>
+              </w:rPr>
+              <w:t>15</w:t>
+            </w:r>
+          </w:p>
+        </w:tc>
+        <w:tc>
+          <w:tcPr>
+            <w:tcW w:w="3685" w:type="dxa"/>
+            <w:gridSpan w:val="2"/>
+          </w:tcPr>
+          <w:p>
+            <w:pPr>
+              <w:cnfStyle w:val="000000100000" w:firstRow="0" w:lastRow="0" w:firstColumn="0" w:lastColumn="0" w:oddVBand="0" w:evenVBand="0" w:oddHBand="1" w:evenHBand="0" w:firstRowFirstColumn="0" w:firstRowLastColumn="0" w:lastRowFirstColumn="0" w:lastRowLastColumn="0"/>
+              <w:rPr>
+                <w:lang w:val="en-US"/>
+              </w:rPr>
+            </w:pPr>
+            <w:r>
+              <w:rPr>
+                <w:lang w:val="en-US"/>
+              </w:rPr>
+              <w:t>The arm is at a forbidden configuration (maybe colliding or too risky)</w:t>
+            </w:r>
+          </w:p>
+        </w:tc>
+        <w:tc>
+          <w:tcPr>
+            <w:tcW w:w="1803" w:type="dxa"/>
+          </w:tcPr>
+          <w:p>
+            <w:pPr>
+              <w:cnfStyle w:val="000000100000" w:firstRow="0" w:lastRow="0" w:firstColumn="0" w:lastColumn="0" w:oddVBand="0" w:evenVBand="0" w:oddHBand="1" w:evenHBand="0" w:firstRowFirstColumn="0" w:firstRowLastColumn="0" w:lastRowFirstColumn="0" w:lastRowLastColumn="0"/>
+              <w:rPr>
+                <w:lang w:val="en-US"/>
+              </w:rPr>
+            </w:pPr>
+          </w:p>
+        </w:tc>
+      </w:tr>
+      <w:tr>
+        <w:trPr>
+          <w:jc w:val="center"/>
+        </w:trPr>
+        <w:tc>
+          <w:tcPr>
+            <w:cnfStyle w:val="001000000000" w:firstRow="0" w:lastRow="0" w:firstColumn="1" w:lastColumn="0" w:oddVBand="0" w:evenVBand="0" w:oddHBand="0" w:evenHBand="0" w:firstRowFirstColumn="0" w:firstRowLastColumn="0" w:lastRowFirstColumn="0" w:lastRowLastColumn="0"/>
+            <w:tcW w:w="1559" w:type="dxa"/>
+            <w:vMerge/>
+          </w:tcPr>
+          <w:p>
+            <w:pPr>
+              <w:rPr>
+                <w:lang w:val="en-US"/>
+              </w:rPr>
+            </w:pPr>
+          </w:p>
+        </w:tc>
+        <w:tc>
+          <w:tcPr>
+            <w:tcW w:w="2122" w:type="dxa"/>
+          </w:tcPr>
+          <w:p>
+            <w:pPr>
+              <w:cnfStyle w:val="000000000000" w:firstRow="0" w:lastRow="0" w:firstColumn="0" w:lastColumn="0" w:oddVBand="0" w:evenVBand="0" w:oddHBand="0" w:evenHBand="0" w:firstRowFirstColumn="0" w:firstRowLastColumn="0" w:lastRowFirstColumn="0" w:lastRowLastColumn="0"/>
+              <w:rPr>
+                <w:lang w:val="en-US"/>
+              </w:rPr>
+            </w:pPr>
+            <w:r>
+              <w:rPr>
+                <w:lang w:val="en-US"/>
+              </w:rPr>
+              <w:t>INCOMPLETE_INPUT</w:t>
+            </w:r>
+          </w:p>
+        </w:tc>
+        <w:tc>
+          <w:tcPr>
+            <w:tcW w:w="567" w:type="dxa"/>
+          </w:tcPr>
+          <w:p>
+            <w:pPr>
+              <w:cnfStyle w:val="000000000000" w:firstRow="0" w:lastRow="0" w:firstColumn="0" w:lastColumn="0" w:oddVBand="0" w:evenVBand="0" w:oddHBand="0" w:evenHBand="0" w:firstRowFirstColumn="0" w:firstRowLastColumn="0" w:lastRowFirstColumn="0" w:lastRowLastColumn="0"/>
+              <w:rPr>
+                <w:lang w:val="en-US"/>
+              </w:rPr>
+            </w:pPr>
+            <w:r>
+              <w:rPr>
+                <w:lang w:val="en-US"/>
+              </w:rPr>
+              <w:t>16</w:t>
+            </w:r>
+          </w:p>
+        </w:tc>
+        <w:tc>
+          <w:tcPr>
+            <w:tcW w:w="3685" w:type="dxa"/>
+            <w:gridSpan w:val="2"/>
+          </w:tcPr>
+          <w:p>
+            <w:pPr>
+              <w:cnfStyle w:val="000000000000" w:firstRow="0" w:lastRow="0" w:firstColumn="0" w:lastColumn="0" w:oddVBand="0" w:evenVBand="0" w:oddHBand="0" w:evenHBand="0" w:firstRowFirstColumn="0" w:firstRowLastColumn="0" w:lastRowFirstColumn="0" w:lastRowLastColumn="0"/>
+              <w:rPr>
+                <w:lang w:val="en-US"/>
+              </w:rPr>
+            </w:pPr>
+            <w:r>
+              <w:rPr>
+                <w:lang w:val="en-US"/>
+              </w:rPr>
+              <w:t>Input information to create the commands is partially or totally missing.</w:t>
+            </w:r>
+          </w:p>
+        </w:tc>
+        <w:tc>
+          <w:tcPr>
+            <w:tcW w:w="1803" w:type="dxa"/>
+          </w:tcPr>
+          <w:p>
+            <w:pPr>
+              <w:cnfStyle w:val="000000000000" w:firstRow="0" w:lastRow="0" w:firstColumn="0" w:lastColumn="0" w:oddVBand="0" w:evenVBand="0" w:oddHBand="0" w:evenHBand="0" w:firstRowFirstColumn="0" w:firstRowLastColumn="0" w:lastRowFirstColumn="0" w:lastRowLastColumn="0"/>
+              <w:rPr>
+                <w:lang w:val="en-US"/>
+              </w:rPr>
+            </w:pPr>
+            <w:bookmarkStart w:id="8" w:name="_GoBack"/>
+            <w:bookmarkEnd w:id="8"/>
           </w:p>
         </w:tc>
       </w:tr>
@@ -7837,7 +8291,7 @@
         </w:tc>
         <w:tc>
           <w:tcPr>
-            <w:tcW w:w="1980" w:type="dxa"/>
+            <w:tcW w:w="2122" w:type="dxa"/>
           </w:tcPr>
           <w:p>
             <w:pPr>
@@ -7869,13 +8323,13 @@
               <w:rPr>
                 <w:lang w:val="en-US"/>
               </w:rPr>
-              <w:t>11</w:t>
-            </w:r>
-          </w:p>
-        </w:tc>
-        <w:tc>
-          <w:tcPr>
-            <w:tcW w:w="3827" w:type="dxa"/>
+              <w:t>17</w:t>
+            </w:r>
+          </w:p>
+        </w:tc>
+        <w:tc>
+          <w:tcPr>
+            <w:tcW w:w="3685" w:type="dxa"/>
             <w:gridSpan w:val="2"/>
           </w:tcPr>
           <w:p>
@@ -7945,7 +8399,7 @@
         </w:tc>
         <w:tc>
           <w:tcPr>
-            <w:tcW w:w="1980" w:type="dxa"/>
+            <w:tcW w:w="2122" w:type="dxa"/>
           </w:tcPr>
           <w:p>
             <w:pPr>
@@ -7977,13 +8431,13 @@
               <w:rPr>
                 <w:lang w:val="en-US"/>
               </w:rPr>
-              <w:t>12</w:t>
-            </w:r>
-          </w:p>
-        </w:tc>
-        <w:tc>
-          <w:tcPr>
-            <w:tcW w:w="3827" w:type="dxa"/>
+              <w:t>18</w:t>
+            </w:r>
+          </w:p>
+        </w:tc>
+        <w:tc>
+          <w:tcPr>
+            <w:tcW w:w="3685" w:type="dxa"/>
             <w:gridSpan w:val="2"/>
           </w:tcPr>
           <w:p>
@@ -8042,7 +8496,7 @@
         </w:tc>
         <w:tc>
           <w:tcPr>
-            <w:tcW w:w="1980" w:type="dxa"/>
+            <w:tcW w:w="2122" w:type="dxa"/>
           </w:tcPr>
           <w:p>
             <w:pPr>
@@ -8074,13 +8528,13 @@
               <w:rPr>
                 <w:lang w:val="en-US"/>
               </w:rPr>
-              <w:t>13</w:t>
-            </w:r>
-          </w:p>
-        </w:tc>
-        <w:tc>
-          <w:tcPr>
-            <w:tcW w:w="3827" w:type="dxa"/>
+              <w:t>19</w:t>
+            </w:r>
+          </w:p>
+        </w:tc>
+        <w:tc>
+          <w:tcPr>
+            <w:tcW w:w="3685" w:type="dxa"/>
             <w:gridSpan w:val="2"/>
           </w:tcPr>
           <w:p>
@@ -8126,6 +8580,107 @@
                 <w:lang w:val="en-US"/>
               </w:rPr>
               <w:t>Harness).</w:t>
+            </w:r>
+          </w:p>
+        </w:tc>
+      </w:tr>
+      <w:tr>
+        <w:trPr>
+          <w:jc w:val="center"/>
+        </w:trPr>
+        <w:tc>
+          <w:tcPr>
+            <w:cnfStyle w:val="001000000000" w:firstRow="0" w:lastRow="0" w:firstColumn="1" w:lastColumn="0" w:oddVBand="0" w:evenVBand="0" w:oddHBand="0" w:evenHBand="0" w:firstRowFirstColumn="0" w:firstRowLastColumn="0" w:lastRowFirstColumn="0" w:lastRowLastColumn="0"/>
+            <w:tcW w:w="1559" w:type="dxa"/>
+          </w:tcPr>
+          <w:p>
+            <w:pPr>
+              <w:rPr>
+                <w:lang w:val="en-US"/>
+              </w:rPr>
+            </w:pPr>
+            <w:r>
+              <w:rPr>
+                <w:lang w:val="en-US"/>
+              </w:rPr>
+              <w:t>(ANY)</w:t>
+            </w:r>
+          </w:p>
+        </w:tc>
+        <w:tc>
+          <w:tcPr>
+            <w:tcW w:w="2122" w:type="dxa"/>
+          </w:tcPr>
+          <w:p>
+            <w:pPr>
+              <w:cnfStyle w:val="000000000000" w:firstRow="0" w:lastRow="0" w:firstColumn="0" w:lastColumn="0" w:oddVBand="0" w:evenVBand="0" w:oddHBand="0" w:evenHBand="0" w:firstRowFirstColumn="0" w:firstRowLastColumn="0" w:lastRowFirstColumn="0" w:lastRowLastColumn="0"/>
+              <w:rPr>
+                <w:lang w:val="en-US"/>
+              </w:rPr>
+            </w:pPr>
+            <w:r>
+              <w:rPr>
+                <w:lang w:val="en-US"/>
+              </w:rPr>
+              <w:t>IMPROPER_CALL</w:t>
+            </w:r>
+          </w:p>
+        </w:tc>
+        <w:tc>
+          <w:tcPr>
+            <w:tcW w:w="567" w:type="dxa"/>
+          </w:tcPr>
+          <w:p>
+            <w:pPr>
+              <w:cnfStyle w:val="000000000000" w:firstRow="0" w:lastRow="0" w:firstColumn="0" w:lastColumn="0" w:oddVBand="0" w:evenVBand="0" w:oddHBand="0" w:evenHBand="0" w:firstRowFirstColumn="0" w:firstRowLastColumn="0" w:lastRowFirstColumn="0" w:lastRowLastColumn="0"/>
+              <w:rPr>
+                <w:lang w:val="en-US"/>
+              </w:rPr>
+            </w:pPr>
+            <w:r>
+              <w:rPr>
+                <w:lang w:val="en-US"/>
+              </w:rPr>
+              <w:t>20</w:t>
+            </w:r>
+          </w:p>
+        </w:tc>
+        <w:tc>
+          <w:tcPr>
+            <w:tcW w:w="3685" w:type="dxa"/>
+            <w:gridSpan w:val="2"/>
+          </w:tcPr>
+          <w:p>
+            <w:pPr>
+              <w:cnfStyle w:val="000000000000" w:firstRow="0" w:lastRow="0" w:firstColumn="0" w:lastColumn="0" w:oddVBand="0" w:evenVBand="0" w:oddHBand="0" w:evenHBand="0" w:firstRowFirstColumn="0" w:firstRowLastColumn="0" w:lastRowFirstColumn="0" w:lastRowLastColumn="0"/>
+              <w:rPr>
+                <w:lang w:val="en-US"/>
+              </w:rPr>
+            </w:pPr>
+            <w:r>
+              <w:rPr>
+                <w:lang w:val="en-US"/>
+              </w:rPr>
+              <w:t>A function was called when it was not supposed to.</w:t>
+            </w:r>
+          </w:p>
+        </w:tc>
+        <w:tc>
+          <w:tcPr>
+            <w:tcW w:w="1803" w:type="dxa"/>
+          </w:tcPr>
+          <w:p>
+            <w:pPr>
+              <w:cnfStyle w:val="000000000000" w:firstRow="0" w:lastRow="0" w:firstColumn="0" w:lastColumn="0" w:oddVBand="0" w:evenVBand="0" w:oddHBand="0" w:evenHBand="0" w:firstRowFirstColumn="0" w:firstRowLastColumn="0" w:lastRowFirstColumn="0" w:lastRowLastColumn="0"/>
+              <w:rPr>
+                <w:lang w:val="en-US"/>
+              </w:rPr>
+            </w:pPr>
+            <w:r>
+              <w:rPr>
+                <w:lang w:val="en-US"/>
+              </w:rPr>
+              <w:t>Return to the previous state before entering into the ERROR state.</w:t>
             </w:r>
           </w:p>
         </w:tc>
@@ -8147,7 +8702,7 @@
 </file>
 
 <file path=word/endnotes.xml><?xml version="1.0" encoding="utf-8"?>
-<w:endnotes xmlns:wpc="http://schemas.microsoft.com/office/word/2010/wordprocessingCanvas" xmlns:cx="http://schemas.microsoft.com/office/drawing/2014/chartex" xmlns:cx1="http://schemas.microsoft.com/office/drawing/2015/9/8/chartex" xmlns:cx2="http://schemas.microsoft.com/office/drawing/2015/10/21/chartex" xmlns:cx3="http://schemas.microsoft.com/office/drawing/2016/5/9/chartex" xmlns:cx4="http://schemas.microsoft.com/office/drawing/2016/5/10/chartex" xmlns:cx5="http://schemas.microsoft.com/office/drawing/2016/5/11/chartex" xmlns:cx6="http://schemas.microsoft.com/office/drawing/2016/5/12/chartex" xmlns:cx7="http://schemas.microsoft.com/office/drawing/2016/5/13/chartex" xmlns:cx8="http://schemas.microsoft.com/office/drawing/2016/5/14/chartex" xmlns:mc="http://schemas.openxmlformats.org/markup-compatibility/2006" xmlns:aink="http://schemas.microsoft.com/office/drawing/2016/ink" xmlns:am3d="http://schemas.microsoft.com/office/drawing/2017/model3d" xmlns:o="urn:schemas-microsoft-com:office:office" xmlns:r="http://schemas.openxmlformats.org/officeDocument/2006/relationships" xmlns:m="http://schemas.openxmlformats.org/officeDocument/2006/math" xmlns:v="urn:schemas-microsoft-com:vml" xmlns:wp14="http://schemas.microsoft.com/office/word/2010/wordprocessingDrawing" xmlns:wp="http://schemas.openxmlformats.org/drawingml/2006/wordprocessingDrawing" xmlns:w10="urn:schemas-microsoft-com:office:word" xmlns:w="http://schemas.openxmlformats.org/wordprocessingml/2006/main" xmlns:w14="http://schemas.microsoft.com/office/word/2010/wordml" xmlns:w15="http://schemas.microsoft.com/office/word/2012/wordml" xmlns:w16cid="http://schemas.microsoft.com/office/word/2016/wordml/cid" xmlns:w16se="http://schemas.microsoft.com/office/word/2015/wordml/symex" xmlns:wpg="http://schemas.microsoft.com/office/word/2010/wordprocessingGroup" xmlns:wpi="http://schemas.microsoft.com/office/word/2010/wordprocessingInk" xmlns:wne="http://schemas.microsoft.com/office/word/2006/wordml" xmlns:wps="http://schemas.microsoft.com/office/word/2010/wordprocessingShape" mc:Ignorable="w14 w15 w16se w16cid wp14">
+<w:endnotes xmlns:wpc="http://schemas.microsoft.com/office/word/2010/wordprocessingCanvas" xmlns:mc="http://schemas.openxmlformats.org/markup-compatibility/2006" xmlns:o="urn:schemas-microsoft-com:office:office" xmlns:r="http://schemas.openxmlformats.org/officeDocument/2006/relationships" xmlns:m="http://schemas.openxmlformats.org/officeDocument/2006/math" xmlns:v="urn:schemas-microsoft-com:vml" xmlns:wp14="http://schemas.microsoft.com/office/word/2010/wordprocessingDrawing" xmlns:wp="http://schemas.openxmlformats.org/drawingml/2006/wordprocessingDrawing" xmlns:w10="urn:schemas-microsoft-com:office:word" xmlns:w="http://schemas.openxmlformats.org/wordprocessingml/2006/main" xmlns:w14="http://schemas.microsoft.com/office/word/2010/wordml" xmlns:w15="http://schemas.microsoft.com/office/word/2012/wordml" xmlns:wpg="http://schemas.microsoft.com/office/word/2010/wordprocessingGroup" xmlns:wpi="http://schemas.microsoft.com/office/word/2010/wordprocessingInk" xmlns:wne="http://schemas.microsoft.com/office/word/2006/wordml" xmlns:wps="http://schemas.microsoft.com/office/word/2010/wordprocessingShape" mc:Ignorable="w14 w15 wp14">
   <w:endnote w:type="separator" w:id="-1">
     <w:p>
       <w:r>
@@ -8166,7 +8721,7 @@
 </file>
 
 <file path=word/footer1.xml><?xml version="1.0" encoding="utf-8"?>
-<w:ftr xmlns:wpc="http://schemas.microsoft.com/office/word/2010/wordprocessingCanvas" xmlns:cx="http://schemas.microsoft.com/office/drawing/2014/chartex" xmlns:cx1="http://schemas.microsoft.com/office/drawing/2015/9/8/chartex" xmlns:cx2="http://schemas.microsoft.com/office/drawing/2015/10/21/chartex" xmlns:cx3="http://schemas.microsoft.com/office/drawing/2016/5/9/chartex" xmlns:cx4="http://schemas.microsoft.com/office/drawing/2016/5/10/chartex" xmlns:cx5="http://schemas.microsoft.com/office/drawing/2016/5/11/chartex" xmlns:cx6="http://schemas.microsoft.com/office/drawing/2016/5/12/chartex" xmlns:cx7="http://schemas.microsoft.com/office/drawing/2016/5/13/chartex" xmlns:cx8="http://schemas.microsoft.com/office/drawing/2016/5/14/chartex" xmlns:mc="http://schemas.openxmlformats.org/markup-compatibility/2006" xmlns:aink="http://schemas.microsoft.com/office/drawing/2016/ink" xmlns:am3d="http://schemas.microsoft.com/office/drawing/2017/model3d" xmlns:o="urn:schemas-microsoft-com:office:office" xmlns:r="http://schemas.openxmlformats.org/officeDocument/2006/relationships" xmlns:m="http://schemas.openxmlformats.org/officeDocument/2006/math" xmlns:v="urn:schemas-microsoft-com:vml" xmlns:wp14="http://schemas.microsoft.com/office/word/2010/wordprocessingDrawing" xmlns:wp="http://schemas.openxmlformats.org/drawingml/2006/wordprocessingDrawing" xmlns:w10="urn:schemas-microsoft-com:office:word" xmlns:w="http://schemas.openxmlformats.org/wordprocessingml/2006/main" xmlns:w14="http://schemas.microsoft.com/office/word/2010/wordml" xmlns:w15="http://schemas.microsoft.com/office/word/2012/wordml" xmlns:w16cid="http://schemas.microsoft.com/office/word/2016/wordml/cid" xmlns:w16se="http://schemas.microsoft.com/office/word/2015/wordml/symex" xmlns:wpg="http://schemas.microsoft.com/office/word/2010/wordprocessingGroup" xmlns:wpi="http://schemas.microsoft.com/office/word/2010/wordprocessingInk" xmlns:wne="http://schemas.microsoft.com/office/word/2006/wordml" xmlns:wps="http://schemas.microsoft.com/office/word/2010/wordprocessingShape" mc:Ignorable="w14 w15 w16se w16cid wp14">
+<w:ftr xmlns:wpc="http://schemas.microsoft.com/office/word/2010/wordprocessingCanvas" xmlns:mc="http://schemas.openxmlformats.org/markup-compatibility/2006" xmlns:o="urn:schemas-microsoft-com:office:office" xmlns:r="http://schemas.openxmlformats.org/officeDocument/2006/relationships" xmlns:m="http://schemas.openxmlformats.org/officeDocument/2006/math" xmlns:v="urn:schemas-microsoft-com:vml" xmlns:wp14="http://schemas.microsoft.com/office/word/2010/wordprocessingDrawing" xmlns:wp="http://schemas.openxmlformats.org/drawingml/2006/wordprocessingDrawing" xmlns:w10="urn:schemas-microsoft-com:office:word" xmlns:w="http://schemas.openxmlformats.org/wordprocessingml/2006/main" xmlns:w14="http://schemas.microsoft.com/office/word/2010/wordml" xmlns:w15="http://schemas.microsoft.com/office/word/2012/wordml" xmlns:wpg="http://schemas.microsoft.com/office/word/2010/wordprocessingGroup" xmlns:wpi="http://schemas.microsoft.com/office/word/2010/wordprocessingInk" xmlns:wne="http://schemas.microsoft.com/office/word/2006/wordml" xmlns:wps="http://schemas.microsoft.com/office/word/2010/wordprocessingShape" mc:Ignorable="w14 w15 wp14">
   <w:p>
     <w:pPr>
       <w:jc w:val="center"/>
@@ -8203,7 +8758,7 @@
         <w:noProof/>
         <w:lang w:val="en-US"/>
       </w:rPr>
-      <w:t>11</w:t>
+      <w:t>10</w:t>
     </w:r>
     <w:r>
       <w:rPr>
@@ -8253,7 +8808,7 @@
 </file>
 
 <file path=word/footnotes.xml><?xml version="1.0" encoding="utf-8"?>
-<w:footnotes xmlns:wpc="http://schemas.microsoft.com/office/word/2010/wordprocessingCanvas" xmlns:cx="http://schemas.microsoft.com/office/drawing/2014/chartex" xmlns:cx1="http://schemas.microsoft.com/office/drawing/2015/9/8/chartex" xmlns:cx2="http://schemas.microsoft.com/office/drawing/2015/10/21/chartex" xmlns:cx3="http://schemas.microsoft.com/office/drawing/2016/5/9/chartex" xmlns:cx4="http://schemas.microsoft.com/office/drawing/2016/5/10/chartex" xmlns:cx5="http://schemas.microsoft.com/office/drawing/2016/5/11/chartex" xmlns:cx6="http://schemas.microsoft.com/office/drawing/2016/5/12/chartex" xmlns:cx7="http://schemas.microsoft.com/office/drawing/2016/5/13/chartex" xmlns:cx8="http://schemas.microsoft.com/office/drawing/2016/5/14/chartex" xmlns:mc="http://schemas.openxmlformats.org/markup-compatibility/2006" xmlns:aink="http://schemas.microsoft.com/office/drawing/2016/ink" xmlns:am3d="http://schemas.microsoft.com/office/drawing/2017/model3d" xmlns:o="urn:schemas-microsoft-com:office:office" xmlns:r="http://schemas.openxmlformats.org/officeDocument/2006/relationships" xmlns:m="http://schemas.openxmlformats.org/officeDocument/2006/math" xmlns:v="urn:schemas-microsoft-com:vml" xmlns:wp14="http://schemas.microsoft.com/office/word/2010/wordprocessingDrawing" xmlns:wp="http://schemas.openxmlformats.org/drawingml/2006/wordprocessingDrawing" xmlns:w10="urn:schemas-microsoft-com:office:word" xmlns:w="http://schemas.openxmlformats.org/wordprocessingml/2006/main" xmlns:w14="http://schemas.microsoft.com/office/word/2010/wordml" xmlns:w15="http://schemas.microsoft.com/office/word/2012/wordml" xmlns:w16cid="http://schemas.microsoft.com/office/word/2016/wordml/cid" xmlns:w16se="http://schemas.microsoft.com/office/word/2015/wordml/symex" xmlns:wpg="http://schemas.microsoft.com/office/word/2010/wordprocessingGroup" xmlns:wpi="http://schemas.microsoft.com/office/word/2010/wordprocessingInk" xmlns:wne="http://schemas.microsoft.com/office/word/2006/wordml" xmlns:wps="http://schemas.microsoft.com/office/word/2010/wordprocessingShape" mc:Ignorable="w14 w15 w16se w16cid wp14">
+<w:footnotes xmlns:wpc="http://schemas.microsoft.com/office/word/2010/wordprocessingCanvas" xmlns:mc="http://schemas.openxmlformats.org/markup-compatibility/2006" xmlns:o="urn:schemas-microsoft-com:office:office" xmlns:r="http://schemas.openxmlformats.org/officeDocument/2006/relationships" xmlns:m="http://schemas.openxmlformats.org/officeDocument/2006/math" xmlns:v="urn:schemas-microsoft-com:vml" xmlns:wp14="http://schemas.microsoft.com/office/word/2010/wordprocessingDrawing" xmlns:wp="http://schemas.openxmlformats.org/drawingml/2006/wordprocessingDrawing" xmlns:w10="urn:schemas-microsoft-com:office:word" xmlns:w="http://schemas.openxmlformats.org/wordprocessingml/2006/main" xmlns:w14="http://schemas.microsoft.com/office/word/2010/wordml" xmlns:w15="http://schemas.microsoft.com/office/word/2012/wordml" xmlns:wpg="http://schemas.microsoft.com/office/word/2010/wordprocessingGroup" xmlns:wpi="http://schemas.microsoft.com/office/word/2010/wordprocessingInk" xmlns:wne="http://schemas.microsoft.com/office/word/2006/wordml" xmlns:wps="http://schemas.microsoft.com/office/word/2010/wordprocessingShape" mc:Ignorable="w14 w15 wp14">
   <w:footnote w:type="separator" w:id="-1">
     <w:p>
       <w:r>
@@ -8272,7 +8827,7 @@
 </file>
 
 <file path=word/header1.xml><?xml version="1.0" encoding="utf-8"?>
-<w:hdr xmlns:wpc="http://schemas.microsoft.com/office/word/2010/wordprocessingCanvas" xmlns:cx="http://schemas.microsoft.com/office/drawing/2014/chartex" xmlns:cx1="http://schemas.microsoft.com/office/drawing/2015/9/8/chartex" xmlns:cx2="http://schemas.microsoft.com/office/drawing/2015/10/21/chartex" xmlns:cx3="http://schemas.microsoft.com/office/drawing/2016/5/9/chartex" xmlns:cx4="http://schemas.microsoft.com/office/drawing/2016/5/10/chartex" xmlns:cx5="http://schemas.microsoft.com/office/drawing/2016/5/11/chartex" xmlns:cx6="http://schemas.microsoft.com/office/drawing/2016/5/12/chartex" xmlns:cx7="http://schemas.microsoft.com/office/drawing/2016/5/13/chartex" xmlns:cx8="http://schemas.microsoft.com/office/drawing/2016/5/14/chartex" xmlns:mc="http://schemas.openxmlformats.org/markup-compatibility/2006" xmlns:aink="http://schemas.microsoft.com/office/drawing/2016/ink" xmlns:am3d="http://schemas.microsoft.com/office/drawing/2017/model3d" xmlns:o="urn:schemas-microsoft-com:office:office" xmlns:r="http://schemas.openxmlformats.org/officeDocument/2006/relationships" xmlns:m="http://schemas.openxmlformats.org/officeDocument/2006/math" xmlns:v="urn:schemas-microsoft-com:vml" xmlns:wp14="http://schemas.microsoft.com/office/word/2010/wordprocessingDrawing" xmlns:wp="http://schemas.openxmlformats.org/drawingml/2006/wordprocessingDrawing" xmlns:w10="urn:schemas-microsoft-com:office:word" xmlns:w="http://schemas.openxmlformats.org/wordprocessingml/2006/main" xmlns:w14="http://schemas.microsoft.com/office/word/2010/wordml" xmlns:w15="http://schemas.microsoft.com/office/word/2012/wordml" xmlns:w16cid="http://schemas.microsoft.com/office/word/2016/wordml/cid" xmlns:w16se="http://schemas.microsoft.com/office/word/2015/wordml/symex" xmlns:wpg="http://schemas.microsoft.com/office/word/2010/wordprocessingGroup" xmlns:wpi="http://schemas.microsoft.com/office/word/2010/wordprocessingInk" xmlns:wne="http://schemas.microsoft.com/office/word/2006/wordml" xmlns:wps="http://schemas.microsoft.com/office/word/2010/wordprocessingShape" mc:Ignorable="w14 w15 w16se w16cid wp14">
+<w:hdr xmlns:wpc="http://schemas.microsoft.com/office/word/2010/wordprocessingCanvas" xmlns:mc="http://schemas.openxmlformats.org/markup-compatibility/2006" xmlns:o="urn:schemas-microsoft-com:office:office" xmlns:r="http://schemas.openxmlformats.org/officeDocument/2006/relationships" xmlns:m="http://schemas.openxmlformats.org/officeDocument/2006/math" xmlns:v="urn:schemas-microsoft-com:vml" xmlns:wp14="http://schemas.microsoft.com/office/word/2010/wordprocessingDrawing" xmlns:wp="http://schemas.openxmlformats.org/drawingml/2006/wordprocessingDrawing" xmlns:w10="urn:schemas-microsoft-com:office:word" xmlns:w="http://schemas.openxmlformats.org/wordprocessingml/2006/main" xmlns:w14="http://schemas.microsoft.com/office/word/2010/wordml" xmlns:w15="http://schemas.microsoft.com/office/word/2012/wordml" xmlns:wpg="http://schemas.microsoft.com/office/word/2010/wordprocessingGroup" xmlns:wpi="http://schemas.microsoft.com/office/word/2010/wordprocessingInk" xmlns:wne="http://schemas.microsoft.com/office/word/2006/wordml" xmlns:wps="http://schemas.microsoft.com/office/word/2010/wordprocessingShape" mc:Ignorable="w14 w15 wp14">
   <w:p>
     <w:pPr>
       <w:pStyle w:val="Encabezado"/>
@@ -8318,7 +8873,7 @@
 </file>
 
 <file path=word/header2.xml><?xml version="1.0" encoding="utf-8"?>
-<w:hdr xmlns:wpc="http://schemas.microsoft.com/office/word/2010/wordprocessingCanvas" xmlns:cx="http://schemas.microsoft.com/office/drawing/2014/chartex" xmlns:cx1="http://schemas.microsoft.com/office/drawing/2015/9/8/chartex" xmlns:cx2="http://schemas.microsoft.com/office/drawing/2015/10/21/chartex" xmlns:cx3="http://schemas.microsoft.com/office/drawing/2016/5/9/chartex" xmlns:cx4="http://schemas.microsoft.com/office/drawing/2016/5/10/chartex" xmlns:cx5="http://schemas.microsoft.com/office/drawing/2016/5/11/chartex" xmlns:cx6="http://schemas.microsoft.com/office/drawing/2016/5/12/chartex" xmlns:cx7="http://schemas.microsoft.com/office/drawing/2016/5/13/chartex" xmlns:cx8="http://schemas.microsoft.com/office/drawing/2016/5/14/chartex" xmlns:mc="http://schemas.openxmlformats.org/markup-compatibility/2006" xmlns:aink="http://schemas.microsoft.com/office/drawing/2016/ink" xmlns:am3d="http://schemas.microsoft.com/office/drawing/2017/model3d" xmlns:o="urn:schemas-microsoft-com:office:office" xmlns:r="http://schemas.openxmlformats.org/officeDocument/2006/relationships" xmlns:m="http://schemas.openxmlformats.org/officeDocument/2006/math" xmlns:v="urn:schemas-microsoft-com:vml" xmlns:wp14="http://schemas.microsoft.com/office/word/2010/wordprocessingDrawing" xmlns:wp="http://schemas.openxmlformats.org/drawingml/2006/wordprocessingDrawing" xmlns:w10="urn:schemas-microsoft-com:office:word" xmlns:w="http://schemas.openxmlformats.org/wordprocessingml/2006/main" xmlns:w14="http://schemas.microsoft.com/office/word/2010/wordml" xmlns:w15="http://schemas.microsoft.com/office/word/2012/wordml" xmlns:w16cid="http://schemas.microsoft.com/office/word/2016/wordml/cid" xmlns:w16se="http://schemas.microsoft.com/office/word/2015/wordml/symex" xmlns:wpg="http://schemas.microsoft.com/office/word/2010/wordprocessingGroup" xmlns:wpi="http://schemas.microsoft.com/office/word/2010/wordprocessingInk" xmlns:wne="http://schemas.microsoft.com/office/word/2006/wordml" xmlns:wps="http://schemas.microsoft.com/office/word/2010/wordprocessingShape" mc:Ignorable="w14 w15 w16se w16cid wp14">
+<w:hdr xmlns:wpc="http://schemas.microsoft.com/office/word/2010/wordprocessingCanvas" xmlns:mc="http://schemas.openxmlformats.org/markup-compatibility/2006" xmlns:o="urn:schemas-microsoft-com:office:office" xmlns:r="http://schemas.openxmlformats.org/officeDocument/2006/relationships" xmlns:m="http://schemas.openxmlformats.org/officeDocument/2006/math" xmlns:v="urn:schemas-microsoft-com:vml" xmlns:wp14="http://schemas.microsoft.com/office/word/2010/wordprocessingDrawing" xmlns:wp="http://schemas.openxmlformats.org/drawingml/2006/wordprocessingDrawing" xmlns:w10="urn:schemas-microsoft-com:office:word" xmlns:w="http://schemas.openxmlformats.org/wordprocessingml/2006/main" xmlns:w14="http://schemas.microsoft.com/office/word/2010/wordml" xmlns:w15="http://schemas.microsoft.com/office/word/2012/wordml" xmlns:wpg="http://schemas.microsoft.com/office/word/2010/wordprocessingGroup" xmlns:wpi="http://schemas.microsoft.com/office/word/2010/wordprocessingInk" xmlns:wne="http://schemas.microsoft.com/office/word/2006/wordml" xmlns:wps="http://schemas.microsoft.com/office/word/2010/wordprocessingShape" mc:Ignorable="w14 w15 wp14">
   <w:p>
     <w:pPr>
       <w:pStyle w:val="Encabezado"/>
@@ -8384,7 +8939,7 @@
           <w:r>
             <w:rPr>
               <w:noProof/>
-              <w:lang w:val="es-ES" w:eastAsia="es-ES"/>
+              <w:lang w:val="en-US" w:eastAsia="en-US"/>
             </w:rPr>
             <w:drawing>
               <wp:inline distT="0" distB="0" distL="0" distR="0" wp14:anchorId="19C4166B" wp14:editId="129CB5EE">
@@ -8533,7 +9088,7 @@
           <w:r>
             <w:rPr>
               <w:noProof/>
-              <w:lang w:val="es-ES" w:eastAsia="es-ES"/>
+              <w:lang w:val="en-US" w:eastAsia="en-US"/>
             </w:rPr>
             <w:drawing>
               <wp:inline distT="0" distB="0" distL="0" distR="0" wp14:anchorId="20FC21A3" wp14:editId="03A32A35">
@@ -8603,7 +9158,7 @@
 </file>
 
 <file path=word/header3.xml><?xml version="1.0" encoding="utf-8"?>
-<w:hdr xmlns:wpc="http://schemas.microsoft.com/office/word/2010/wordprocessingCanvas" xmlns:cx="http://schemas.microsoft.com/office/drawing/2014/chartex" xmlns:cx1="http://schemas.microsoft.com/office/drawing/2015/9/8/chartex" xmlns:cx2="http://schemas.microsoft.com/office/drawing/2015/10/21/chartex" xmlns:cx3="http://schemas.microsoft.com/office/drawing/2016/5/9/chartex" xmlns:cx4="http://schemas.microsoft.com/office/drawing/2016/5/10/chartex" xmlns:cx5="http://schemas.microsoft.com/office/drawing/2016/5/11/chartex" xmlns:cx6="http://schemas.microsoft.com/office/drawing/2016/5/12/chartex" xmlns:cx7="http://schemas.microsoft.com/office/drawing/2016/5/13/chartex" xmlns:cx8="http://schemas.microsoft.com/office/drawing/2016/5/14/chartex" xmlns:mc="http://schemas.openxmlformats.org/markup-compatibility/2006" xmlns:aink="http://schemas.microsoft.com/office/drawing/2016/ink" xmlns:am3d="http://schemas.microsoft.com/office/drawing/2017/model3d" xmlns:o="urn:schemas-microsoft-com:office:office" xmlns:r="http://schemas.openxmlformats.org/officeDocument/2006/relationships" xmlns:m="http://schemas.openxmlformats.org/officeDocument/2006/math" xmlns:v="urn:schemas-microsoft-com:vml" xmlns:wp14="http://schemas.microsoft.com/office/word/2010/wordprocessingDrawing" xmlns:wp="http://schemas.openxmlformats.org/drawingml/2006/wordprocessingDrawing" xmlns:w10="urn:schemas-microsoft-com:office:word" xmlns:w="http://schemas.openxmlformats.org/wordprocessingml/2006/main" xmlns:w14="http://schemas.microsoft.com/office/word/2010/wordml" xmlns:w15="http://schemas.microsoft.com/office/word/2012/wordml" xmlns:w16cid="http://schemas.microsoft.com/office/word/2016/wordml/cid" xmlns:w16se="http://schemas.microsoft.com/office/word/2015/wordml/symex" xmlns:wpg="http://schemas.microsoft.com/office/word/2010/wordprocessingGroup" xmlns:wpi="http://schemas.microsoft.com/office/word/2010/wordprocessingInk" xmlns:wne="http://schemas.microsoft.com/office/word/2006/wordml" xmlns:wps="http://schemas.microsoft.com/office/word/2010/wordprocessingShape" mc:Ignorable="w14 w15 w16se w16cid wp14">
+<w:hdr xmlns:wpc="http://schemas.microsoft.com/office/word/2010/wordprocessingCanvas" xmlns:mc="http://schemas.openxmlformats.org/markup-compatibility/2006" xmlns:o="urn:schemas-microsoft-com:office:office" xmlns:r="http://schemas.openxmlformats.org/officeDocument/2006/relationships" xmlns:m="http://schemas.openxmlformats.org/officeDocument/2006/math" xmlns:v="urn:schemas-microsoft-com:vml" xmlns:wp14="http://schemas.microsoft.com/office/word/2010/wordprocessingDrawing" xmlns:wp="http://schemas.openxmlformats.org/drawingml/2006/wordprocessingDrawing" xmlns:w10="urn:schemas-microsoft-com:office:word" xmlns:w="http://schemas.openxmlformats.org/wordprocessingml/2006/main" xmlns:w14="http://schemas.microsoft.com/office/word/2010/wordml" xmlns:w15="http://schemas.microsoft.com/office/word/2012/wordml" xmlns:wpg="http://schemas.microsoft.com/office/word/2010/wordprocessingGroup" xmlns:wpi="http://schemas.microsoft.com/office/word/2010/wordprocessingInk" xmlns:wne="http://schemas.microsoft.com/office/word/2006/wordml" xmlns:wps="http://schemas.microsoft.com/office/word/2010/wordprocessingShape" mc:Ignorable="w14 w15 wp14">
   <w:p>
     <w:pPr>
       <w:pStyle w:val="Encabezado"/>
@@ -8649,7 +9204,7 @@
 </file>
 
 <file path=word/numbering.xml><?xml version="1.0" encoding="utf-8"?>
-<w:numbering xmlns:wpc="http://schemas.microsoft.com/office/word/2010/wordprocessingCanvas" xmlns:cx="http://schemas.microsoft.com/office/drawing/2014/chartex" xmlns:cx1="http://schemas.microsoft.com/office/drawing/2015/9/8/chartex" xmlns:cx2="http://schemas.microsoft.com/office/drawing/2015/10/21/chartex" xmlns:cx3="http://schemas.microsoft.com/office/drawing/2016/5/9/chartex" xmlns:cx4="http://schemas.microsoft.com/office/drawing/2016/5/10/chartex" xmlns:cx5="http://schemas.microsoft.com/office/drawing/2016/5/11/chartex" xmlns:cx6="http://schemas.microsoft.com/office/drawing/2016/5/12/chartex" xmlns:cx7="http://schemas.microsoft.com/office/drawing/2016/5/13/chartex" xmlns:cx8="http://schemas.microsoft.com/office/drawing/2016/5/14/chartex" xmlns:mc="http://schemas.openxmlformats.org/markup-compatibility/2006" xmlns:aink="http://schemas.microsoft.com/office/drawing/2016/ink" xmlns:am3d="http://schemas.microsoft.com/office/drawing/2017/model3d" xmlns:o="urn:schemas-microsoft-com:office:office" xmlns:r="http://schemas.openxmlformats.org/officeDocument/2006/relationships" xmlns:m="http://schemas.openxmlformats.org/officeDocument/2006/math" xmlns:v="urn:schemas-microsoft-com:vml" xmlns:wp14="http://schemas.microsoft.com/office/word/2010/wordprocessingDrawing" xmlns:wp="http://schemas.openxmlformats.org/drawingml/2006/wordprocessingDrawing" xmlns:w10="urn:schemas-microsoft-com:office:word" xmlns:w="http://schemas.openxmlformats.org/wordprocessingml/2006/main" xmlns:w14="http://schemas.microsoft.com/office/word/2010/wordml" xmlns:w15="http://schemas.microsoft.com/office/word/2012/wordml" xmlns:w16cid="http://schemas.microsoft.com/office/word/2016/wordml/cid" xmlns:w16se="http://schemas.microsoft.com/office/word/2015/wordml/symex" xmlns:wpg="http://schemas.microsoft.com/office/word/2010/wordprocessingGroup" xmlns:wpi="http://schemas.microsoft.com/office/word/2010/wordprocessingInk" xmlns:wne="http://schemas.microsoft.com/office/word/2006/wordml" xmlns:wps="http://schemas.microsoft.com/office/word/2010/wordprocessingShape" mc:Ignorable="w14 w15 w16se w16cid wp14">
+<w:numbering xmlns:wpc="http://schemas.microsoft.com/office/word/2010/wordprocessingCanvas" xmlns:mc="http://schemas.openxmlformats.org/markup-compatibility/2006" xmlns:o="urn:schemas-microsoft-com:office:office" xmlns:r="http://schemas.openxmlformats.org/officeDocument/2006/relationships" xmlns:m="http://schemas.openxmlformats.org/officeDocument/2006/math" xmlns:v="urn:schemas-microsoft-com:vml" xmlns:wp14="http://schemas.microsoft.com/office/word/2010/wordprocessingDrawing" xmlns:wp="http://schemas.openxmlformats.org/drawingml/2006/wordprocessingDrawing" xmlns:w10="urn:schemas-microsoft-com:office:word" xmlns:w="http://schemas.openxmlformats.org/wordprocessingml/2006/main" xmlns:w14="http://schemas.microsoft.com/office/word/2010/wordml" xmlns:w15="http://schemas.microsoft.com/office/word/2012/wordml" xmlns:wpg="http://schemas.microsoft.com/office/word/2010/wordprocessingGroup" xmlns:wpi="http://schemas.microsoft.com/office/word/2010/wordprocessingInk" xmlns:wne="http://schemas.microsoft.com/office/word/2006/wordml" xmlns:wps="http://schemas.microsoft.com/office/word/2010/wordprocessingShape" mc:Ignorable="w14 w15 wp14">
   <w:abstractNum w:abstractNumId="0" w15:restartNumberingAfterBreak="0">
     <w:nsid w:val="2DE730B5"/>
     <w:multiLevelType w:val="multilevel"/>
@@ -9098,7 +9653,7 @@
 </file>
 
 <file path=word/people.xml><?xml version="1.0" encoding="utf-8"?>
-<w15:people xmlns:wpc="http://schemas.microsoft.com/office/word/2010/wordprocessingCanvas" xmlns:cx="http://schemas.microsoft.com/office/drawing/2014/chartex" xmlns:cx1="http://schemas.microsoft.com/office/drawing/2015/9/8/chartex" xmlns:cx2="http://schemas.microsoft.com/office/drawing/2015/10/21/chartex" xmlns:cx3="http://schemas.microsoft.com/office/drawing/2016/5/9/chartex" xmlns:cx4="http://schemas.microsoft.com/office/drawing/2016/5/10/chartex" xmlns:cx5="http://schemas.microsoft.com/office/drawing/2016/5/11/chartex" xmlns:cx6="http://schemas.microsoft.com/office/drawing/2016/5/12/chartex" xmlns:cx7="http://schemas.microsoft.com/office/drawing/2016/5/13/chartex" xmlns:cx8="http://schemas.microsoft.com/office/drawing/2016/5/14/chartex" xmlns:mc="http://schemas.openxmlformats.org/markup-compatibility/2006" xmlns:aink="http://schemas.microsoft.com/office/drawing/2016/ink" xmlns:am3d="http://schemas.microsoft.com/office/drawing/2017/model3d" xmlns:o="urn:schemas-microsoft-com:office:office" xmlns:r="http://schemas.openxmlformats.org/officeDocument/2006/relationships" xmlns:m="http://schemas.openxmlformats.org/officeDocument/2006/math" xmlns:v="urn:schemas-microsoft-com:vml" xmlns:wp14="http://schemas.microsoft.com/office/word/2010/wordprocessingDrawing" xmlns:wp="http://schemas.openxmlformats.org/drawingml/2006/wordprocessingDrawing" xmlns:w10="urn:schemas-microsoft-com:office:word" xmlns:w="http://schemas.openxmlformats.org/wordprocessingml/2006/main" xmlns:w14="http://schemas.microsoft.com/office/word/2010/wordml" xmlns:w15="http://schemas.microsoft.com/office/word/2012/wordml" xmlns:w16cid="http://schemas.microsoft.com/office/word/2016/wordml/cid" xmlns:w16se="http://schemas.microsoft.com/office/word/2015/wordml/symex" xmlns:wpg="http://schemas.microsoft.com/office/word/2010/wordprocessingGroup" xmlns:wpi="http://schemas.microsoft.com/office/word/2010/wordprocessingInk" xmlns:wne="http://schemas.microsoft.com/office/word/2006/wordml" xmlns:wps="http://schemas.microsoft.com/office/word/2010/wordprocessingShape" mc:Ignorable="w14 w15 w16se w16cid wp14">
+<w15:people xmlns:wpc="http://schemas.microsoft.com/office/word/2010/wordprocessingCanvas" xmlns:mc="http://schemas.openxmlformats.org/markup-compatibility/2006" xmlns:o="urn:schemas-microsoft-com:office:office" xmlns:r="http://schemas.openxmlformats.org/officeDocument/2006/relationships" xmlns:m="http://schemas.openxmlformats.org/officeDocument/2006/math" xmlns:v="urn:schemas-microsoft-com:vml" xmlns:wp14="http://schemas.microsoft.com/office/word/2010/wordprocessingDrawing" xmlns:wp="http://schemas.openxmlformats.org/drawingml/2006/wordprocessingDrawing" xmlns:w10="urn:schemas-microsoft-com:office:word" xmlns:w="http://schemas.openxmlformats.org/wordprocessingml/2006/main" xmlns:w14="http://schemas.microsoft.com/office/word/2010/wordml" xmlns:w15="http://schemas.microsoft.com/office/word/2012/wordml" xmlns:wpg="http://schemas.microsoft.com/office/word/2010/wordprocessingGroup" xmlns:wpi="http://schemas.microsoft.com/office/word/2010/wordprocessingInk" xmlns:wne="http://schemas.microsoft.com/office/word/2006/wordml" xmlns:wps="http://schemas.microsoft.com/office/word/2010/wordprocessingShape" mc:Ignorable="w14 w15 wp14">
   <w15:person w15:author="bootestelescopes@outlook.es">
     <w15:presenceInfo w15:providerId="Windows Live" w15:userId="5af1143f8036636c"/>
   </w15:person>
@@ -9106,7 +9661,7 @@
 </file>
 
 <file path=word/styles.xml><?xml version="1.0" encoding="utf-8"?>
-<w:styles xmlns:mc="http://schemas.openxmlformats.org/markup-compatibility/2006" xmlns:r="http://schemas.openxmlformats.org/officeDocument/2006/relationships" xmlns:w="http://schemas.openxmlformats.org/wordprocessingml/2006/main" xmlns:w14="http://schemas.microsoft.com/office/word/2010/wordml" xmlns:w15="http://schemas.microsoft.com/office/word/2012/wordml" xmlns:w16cid="http://schemas.microsoft.com/office/word/2016/wordml/cid" xmlns:w16se="http://schemas.microsoft.com/office/word/2015/wordml/symex" mc:Ignorable="w14 w15 w16se w16cid">
+<w:styles xmlns:mc="http://schemas.openxmlformats.org/markup-compatibility/2006" xmlns:r="http://schemas.openxmlformats.org/officeDocument/2006/relationships" xmlns:w="http://schemas.openxmlformats.org/wordprocessingml/2006/main" xmlns:w14="http://schemas.microsoft.com/office/word/2010/wordml" xmlns:w15="http://schemas.microsoft.com/office/word/2012/wordml" mc:Ignorable="w14 w15">
   <w:docDefaults>
     <w:rPrDefault>
       <w:rPr>
@@ -9122,7 +9677,7 @@
       </w:pPr>
     </w:pPrDefault>
   </w:docDefaults>
-  <w:latentStyles w:defLockedState="0" w:defUIPriority="99" w:defSemiHidden="0" w:defUnhideWhenUsed="0" w:defQFormat="0" w:count="376">
+  <w:latentStyles w:defLockedState="0" w:defUIPriority="99" w:defSemiHidden="0" w:defUnhideWhenUsed="0" w:defQFormat="0" w:count="371">
     <w:lsdException w:name="Normal" w:uiPriority="0" w:qFormat="1"/>
     <w:lsdException w:name="heading 1" w:uiPriority="0" w:qFormat="1"/>
     <w:lsdException w:name="heading 2" w:semiHidden="1" w:uiPriority="9" w:unhideWhenUsed="1" w:qFormat="1"/>
@@ -9494,11 +10049,6 @@
     <w:lsdException w:name="List Table 5 Dark Accent 6" w:uiPriority="50"/>
     <w:lsdException w:name="List Table 6 Colorful Accent 6" w:uiPriority="51"/>
     <w:lsdException w:name="List Table 7 Colorful Accent 6" w:uiPriority="52"/>
-    <w:lsdException w:name="Mention" w:semiHidden="1" w:unhideWhenUsed="1"/>
-    <w:lsdException w:name="Smart Hyperlink" w:semiHidden="1" w:unhideWhenUsed="1"/>
-    <w:lsdException w:name="Hashtag" w:semiHidden="1" w:unhideWhenUsed="1"/>
-    <w:lsdException w:name="Unresolved Mention" w:semiHidden="1" w:unhideWhenUsed="1"/>
-    <w:lsdException w:name="Smart Link" w:semiHidden="1" w:unhideWhenUsed="1"/>
   </w:latentStyles>
   <w:style w:type="paragraph" w:default="1" w:styleId="Normal">
     <w:name w:val="Normal"/>
@@ -10032,7 +10582,7 @@
       <w:lang w:val="de-AT" w:eastAsia="de-AT"/>
     </w:rPr>
   </w:style>
-  <w:style w:type="table" w:styleId="Tablaconcuadrcula4-nfasis1">
+  <w:style w:type="table" w:styleId="Tabladecuadrcula4-nfasis1">
     <w:name w:val="Grid Table 4 Accent 1"/>
     <w:basedOn w:val="Tablanormal"/>
     <w:uiPriority w:val="49"/>

</xml_diff>